<commit_message>
modifs finales rapports et schemas
</commit_message>
<xml_diff>
--- a/perso/Rapport.docx
+++ b/perso/Rapport.docx
@@ -6305,7 +6305,7 @@
                 <w:sz w:val="20"/>
                 <w:szCs w:val="20"/>
               </w:rPr>
-              <w:t>8</w:t>
+              <w:t>9</w:t>
             </w:r>
           </w:p>
         </w:tc>
@@ -7493,7 +7493,7 @@
                 <w:sz w:val="20"/>
                 <w:szCs w:val="20"/>
               </w:rPr>
-              <w:t>Mutex_CamStarted</w:t>
+              <w:t>Mutex_Cam</w:t>
             </w:r>
             <w:proofErr w:type="spellEnd"/>
           </w:p>
@@ -7607,7 +7607,14 @@
                 <w:sz w:val="20"/>
                 <w:szCs w:val="20"/>
               </w:rPr>
-              <w:t>Mutex_ComCaméra</w:t>
+              <w:t>Mutex_C</w:t>
+            </w:r>
+            <w:r>
+              <w:rPr>
+                <w:sz w:val="20"/>
+                <w:szCs w:val="20"/>
+              </w:rPr>
+              <w:t>am</w:t>
             </w:r>
             <w:proofErr w:type="spellEnd"/>
           </w:p>
@@ -10367,7 +10374,7 @@
         </w:rPr>
         <w:lastRenderedPageBreak/>
         <w:drawing>
-          <wp:anchor distT="0" distB="0" distL="114300" distR="114300" simplePos="0" relativeHeight="251669504" behindDoc="0" locked="0" layoutInCell="1" allowOverlap="1" wp14:anchorId="1BF2446F" wp14:editId="55F42382">
+          <wp:anchor distT="0" distB="0" distL="114300" distR="114300" simplePos="0" relativeHeight="251669504" behindDoc="0" locked="0" layoutInCell="1" allowOverlap="1" wp14:anchorId="1BF2446F" wp14:editId="16274E61">
             <wp:simplePos x="0" y="0"/>
             <wp:positionH relativeFrom="margin">
               <wp:align>center</wp:align>
@@ -10507,161 +10514,7 @@
           <w:szCs w:val="24"/>
         </w:rPr>
         <w:drawing>
-          <wp:anchor distT="0" distB="0" distL="114300" distR="114300" simplePos="0" relativeHeight="251661312" behindDoc="0" locked="0" layoutInCell="1" allowOverlap="1" wp14:anchorId="51DD3CF3" wp14:editId="00AA68BC">
-            <wp:simplePos x="0" y="0"/>
-            <wp:positionH relativeFrom="margin">
-              <wp:posOffset>-762182</wp:posOffset>
-            </wp:positionH>
-            <wp:positionV relativeFrom="paragraph">
-              <wp:posOffset>4347664</wp:posOffset>
-            </wp:positionV>
-            <wp:extent cx="3770630" cy="2035175"/>
-            <wp:effectExtent l="0" t="0" r="1270" b="3175"/>
-            <wp:wrapThrough wrapText="bothSides">
-              <wp:wrapPolygon edited="0">
-                <wp:start x="0" y="0"/>
-                <wp:lineTo x="0" y="21432"/>
-                <wp:lineTo x="21498" y="21432"/>
-                <wp:lineTo x="21498" y="0"/>
-                <wp:lineTo x="0" y="0"/>
-              </wp:wrapPolygon>
-            </wp:wrapThrough>
-            <wp:docPr id="890134596" name="Image 2" descr="Une image contenant texte, capture d’écran, diagramme, Police&#10;&#10;Description générée automatiquement"/>
-            <wp:cNvGraphicFramePr>
-              <a:graphicFrameLocks xmlns:a="http://schemas.openxmlformats.org/drawingml/2006/main" noChangeAspect="1"/>
-            </wp:cNvGraphicFramePr>
-            <a:graphic xmlns:a="http://schemas.openxmlformats.org/drawingml/2006/main">
-              <a:graphicData uri="http://schemas.openxmlformats.org/drawingml/2006/picture">
-                <pic:pic xmlns:pic="http://schemas.openxmlformats.org/drawingml/2006/picture">
-                  <pic:nvPicPr>
-                    <pic:cNvPr id="890134596" name="Image 2" descr="Une image contenant texte, capture d’écran, diagramme, Police&#10;&#10;Description générée automatiquement"/>
-                    <pic:cNvPicPr>
-                      <a:picLocks noChangeAspect="1" noChangeArrowheads="1"/>
-                    </pic:cNvPicPr>
-                  </pic:nvPicPr>
-                  <pic:blipFill>
-                    <a:blip r:embed="rId18">
-                      <a:extLst>
-                        <a:ext uri="{28A0092B-C50C-407E-A947-70E740481C1C}">
-                          <a14:useLocalDpi xmlns:a14="http://schemas.microsoft.com/office/drawing/2010/main" val="0"/>
-                        </a:ext>
-                      </a:extLst>
-                    </a:blip>
-                    <a:srcRect/>
-                    <a:stretch>
-                      <a:fillRect/>
-                    </a:stretch>
-                  </pic:blipFill>
-                  <pic:spPr bwMode="auto">
-                    <a:xfrm>
-                      <a:off x="0" y="0"/>
-                      <a:ext cx="3770630" cy="2035175"/>
-                    </a:xfrm>
-                    <a:prstGeom prst="rect">
-                      <a:avLst/>
-                    </a:prstGeom>
-                    <a:noFill/>
-                    <a:ln>
-                      <a:noFill/>
-                    </a:ln>
-                  </pic:spPr>
-                </pic:pic>
-              </a:graphicData>
-            </a:graphic>
-            <wp14:sizeRelH relativeFrom="margin">
-              <wp14:pctWidth>0</wp14:pctWidth>
-            </wp14:sizeRelH>
-            <wp14:sizeRelV relativeFrom="margin">
-              <wp14:pctHeight>0</wp14:pctHeight>
-            </wp14:sizeRelV>
-          </wp:anchor>
-        </w:drawing>
-      </w:r>
-      <w:r>
-        <w:rPr>
-          <w:rFonts w:ascii="Times New Roman" w:eastAsia="Times New Roman" w:hAnsi="Times New Roman"/>
-          <w:noProof/>
-          <w:szCs w:val="24"/>
-        </w:rPr>
-        <w:drawing>
-          <wp:anchor distT="0" distB="0" distL="114300" distR="114300" simplePos="0" relativeHeight="251660288" behindDoc="0" locked="0" layoutInCell="1" allowOverlap="1" wp14:anchorId="76710A76" wp14:editId="48492C50">
-            <wp:simplePos x="0" y="0"/>
-            <wp:positionH relativeFrom="margin">
-              <wp:posOffset>3121842</wp:posOffset>
-            </wp:positionH>
-            <wp:positionV relativeFrom="paragraph">
-              <wp:posOffset>3966572</wp:posOffset>
-            </wp:positionV>
-            <wp:extent cx="3395980" cy="2774950"/>
-            <wp:effectExtent l="0" t="0" r="0" b="6350"/>
-            <wp:wrapThrough wrapText="bothSides">
-              <wp:wrapPolygon edited="0">
-                <wp:start x="0" y="0"/>
-                <wp:lineTo x="0" y="21501"/>
-                <wp:lineTo x="21447" y="21501"/>
-                <wp:lineTo x="21447" y="0"/>
-                <wp:lineTo x="0" y="0"/>
-              </wp:wrapPolygon>
-            </wp:wrapThrough>
-            <wp:docPr id="31228825" name="Image 1" descr="Une image contenant texte, capture d’écran, diagramme, cercle&#10;&#10;Description générée automatiquement"/>
-            <wp:cNvGraphicFramePr>
-              <a:graphicFrameLocks xmlns:a="http://schemas.openxmlformats.org/drawingml/2006/main" noChangeAspect="1"/>
-            </wp:cNvGraphicFramePr>
-            <a:graphic xmlns:a="http://schemas.openxmlformats.org/drawingml/2006/main">
-              <a:graphicData uri="http://schemas.openxmlformats.org/drawingml/2006/picture">
-                <pic:pic xmlns:pic="http://schemas.openxmlformats.org/drawingml/2006/picture">
-                  <pic:nvPicPr>
-                    <pic:cNvPr id="31228825" name="Image 1" descr="Une image contenant texte, capture d’écran, diagramme, cercle&#10;&#10;Description générée automatiquement"/>
-                    <pic:cNvPicPr>
-                      <a:picLocks noChangeAspect="1" noChangeArrowheads="1"/>
-                    </pic:cNvPicPr>
-                  </pic:nvPicPr>
-                  <pic:blipFill>
-                    <a:blip r:embed="rId19">
-                      <a:extLst>
-                        <a:ext uri="{28A0092B-C50C-407E-A947-70E740481C1C}">
-                          <a14:useLocalDpi xmlns:a14="http://schemas.microsoft.com/office/drawing/2010/main" val="0"/>
-                        </a:ext>
-                      </a:extLst>
-                    </a:blip>
-                    <a:srcRect/>
-                    <a:stretch>
-                      <a:fillRect/>
-                    </a:stretch>
-                  </pic:blipFill>
-                  <pic:spPr bwMode="auto">
-                    <a:xfrm>
-                      <a:off x="0" y="0"/>
-                      <a:ext cx="3395980" cy="2774950"/>
-                    </a:xfrm>
-                    <a:prstGeom prst="rect">
-                      <a:avLst/>
-                    </a:prstGeom>
-                    <a:noFill/>
-                    <a:ln>
-                      <a:noFill/>
-                    </a:ln>
-                  </pic:spPr>
-                </pic:pic>
-              </a:graphicData>
-            </a:graphic>
-            <wp14:sizeRelH relativeFrom="margin">
-              <wp14:pctWidth>0</wp14:pctWidth>
-            </wp14:sizeRelH>
-            <wp14:sizeRelV relativeFrom="margin">
-              <wp14:pctHeight>0</wp14:pctHeight>
-            </wp14:sizeRelV>
-          </wp:anchor>
-        </w:drawing>
-      </w:r>
-      <w:r>
-        <w:rPr>
-          <w:rFonts w:ascii="Times New Roman" w:eastAsia="Times New Roman" w:hAnsi="Times New Roman"/>
-          <w:noProof/>
-          <w:szCs w:val="24"/>
-        </w:rPr>
-        <w:drawing>
-          <wp:anchor distT="0" distB="0" distL="114300" distR="114300" simplePos="0" relativeHeight="251662336" behindDoc="0" locked="0" layoutInCell="1" allowOverlap="1" wp14:anchorId="4E8966C4" wp14:editId="054F60E3">
+          <wp:anchor distT="0" distB="0" distL="114300" distR="114300" simplePos="0" relativeHeight="251662336" behindDoc="0" locked="0" layoutInCell="1" allowOverlap="1" wp14:anchorId="4E8966C4" wp14:editId="04FE7DA9">
             <wp:simplePos x="0" y="0"/>
             <wp:positionH relativeFrom="margin">
               <wp:align>right</wp:align>
@@ -10694,7 +10547,7 @@
                     </pic:cNvPicPr>
                   </pic:nvPicPr>
                   <pic:blipFill>
-                    <a:blip r:embed="rId20">
+                    <a:blip r:embed="rId18">
                       <a:extLst>
                         <a:ext uri="{28A0092B-C50C-407E-A947-70E740481C1C}">
                           <a14:useLocalDpi xmlns:a14="http://schemas.microsoft.com/office/drawing/2010/main" val="0"/>
@@ -10728,37 +10581,19 @@
     </w:p>
     <w:p>
       <w:pPr>
+        <w:jc w:val="both"/>
+        <w:rPr>
+          <w:rFonts w:eastAsia="Arial" w:cs="Arial"/>
+          <w:color w:val="000000" w:themeColor="text1"/>
+        </w:rPr>
+      </w:pPr>
+    </w:p>
+    <w:p>
+      <w:pPr>
         <w:spacing w:before="100" w:beforeAutospacing="1" w:after="100" w:afterAutospacing="1"/>
         <w:rPr>
           <w:rFonts w:ascii="Times New Roman" w:eastAsia="Times New Roman" w:hAnsi="Times New Roman"/>
           <w:szCs w:val="24"/>
-        </w:rPr>
-      </w:pPr>
-    </w:p>
-    <w:p>
-      <w:pPr>
-        <w:jc w:val="both"/>
-        <w:rPr>
-          <w:rFonts w:eastAsia="Arial" w:cs="Arial"/>
-          <w:color w:val="000000" w:themeColor="text1"/>
-        </w:rPr>
-      </w:pPr>
-    </w:p>
-    <w:p>
-      <w:pPr>
-        <w:spacing w:before="100" w:beforeAutospacing="1" w:after="100" w:afterAutospacing="1"/>
-        <w:rPr>
-          <w:rFonts w:ascii="Times New Roman" w:eastAsia="Times New Roman" w:hAnsi="Times New Roman"/>
-          <w:szCs w:val="24"/>
-        </w:rPr>
-      </w:pPr>
-    </w:p>
-    <w:p>
-      <w:pPr>
-        <w:jc w:val="both"/>
-        <w:rPr>
-          <w:rFonts w:eastAsia="Arial" w:cs="Arial"/>
-          <w:color w:val="000000" w:themeColor="text1"/>
         </w:rPr>
       </w:pPr>
     </w:p>
@@ -10776,28 +10611,27 @@
           <w:noProof/>
           <w:szCs w:val="24"/>
         </w:rPr>
-        <w:lastRenderedPageBreak/>
         <w:drawing>
-          <wp:anchor distT="0" distB="0" distL="114300" distR="114300" simplePos="0" relativeHeight="251668480" behindDoc="0" locked="0" layoutInCell="1" allowOverlap="1" wp14:anchorId="619ED5E0" wp14:editId="73A5383D">
+          <wp:anchor distT="0" distB="0" distL="114300" distR="114300" simplePos="0" relativeHeight="251671552" behindDoc="0" locked="0" layoutInCell="1" allowOverlap="1" wp14:anchorId="340201C6" wp14:editId="726DB1B7">
             <wp:simplePos x="0" y="0"/>
-            <wp:positionH relativeFrom="margin">
-              <wp:align>left</wp:align>
+            <wp:positionH relativeFrom="column">
+              <wp:posOffset>-812800</wp:posOffset>
             </wp:positionH>
             <wp:positionV relativeFrom="paragraph">
-              <wp:posOffset>91</wp:posOffset>
+              <wp:posOffset>218017</wp:posOffset>
             </wp:positionV>
-            <wp:extent cx="5616575" cy="7971790"/>
-            <wp:effectExtent l="0" t="0" r="3175" b="0"/>
+            <wp:extent cx="3540760" cy="1913255"/>
+            <wp:effectExtent l="0" t="0" r="2540" b="0"/>
             <wp:wrapThrough wrapText="bothSides">
               <wp:wrapPolygon edited="0">
                 <wp:start x="0" y="0"/>
-                <wp:lineTo x="0" y="21524"/>
-                <wp:lineTo x="21539" y="21524"/>
-                <wp:lineTo x="21539" y="0"/>
+                <wp:lineTo x="0" y="21292"/>
+                <wp:lineTo x="21499" y="21292"/>
+                <wp:lineTo x="21499" y="0"/>
                 <wp:lineTo x="0" y="0"/>
               </wp:wrapPolygon>
             </wp:wrapThrough>
-            <wp:docPr id="1182667502" name="Image 13" descr="Une image contenant texte, capture d’écran, diagramme, cercle&#10;&#10;Description générée automatiquement"/>
+            <wp:docPr id="1193237221" name="Image 3" descr="Une image contenant texte, capture d’écran, diagramme, Police&#10;&#10;Description générée automatiquement"/>
             <wp:cNvGraphicFramePr>
               <a:graphicFrameLocks xmlns:a="http://schemas.openxmlformats.org/drawingml/2006/main" noChangeAspect="1"/>
             </wp:cNvGraphicFramePr>
@@ -10805,7 +10639,189 @@
               <a:graphicData uri="http://schemas.openxmlformats.org/drawingml/2006/picture">
                 <pic:pic xmlns:pic="http://schemas.openxmlformats.org/drawingml/2006/picture">
                   <pic:nvPicPr>
-                    <pic:cNvPr id="1182667502" name="Image 13" descr="Une image contenant texte, capture d’écran, diagramme, cercle&#10;&#10;Description générée automatiquement"/>
+                    <pic:cNvPr id="1193237221" name="Image 3" descr="Une image contenant texte, capture d’écran, diagramme, Police&#10;&#10;Description générée automatiquement"/>
+                    <pic:cNvPicPr>
+                      <a:picLocks noChangeAspect="1" noChangeArrowheads="1"/>
+                    </pic:cNvPicPr>
+                  </pic:nvPicPr>
+                  <pic:blipFill>
+                    <a:blip r:embed="rId19">
+                      <a:extLst>
+                        <a:ext uri="{28A0092B-C50C-407E-A947-70E740481C1C}">
+                          <a14:useLocalDpi xmlns:a14="http://schemas.microsoft.com/office/drawing/2010/main" val="0"/>
+                        </a:ext>
+                      </a:extLst>
+                    </a:blip>
+                    <a:srcRect/>
+                    <a:stretch>
+                      <a:fillRect/>
+                    </a:stretch>
+                  </pic:blipFill>
+                  <pic:spPr bwMode="auto">
+                    <a:xfrm>
+                      <a:off x="0" y="0"/>
+                      <a:ext cx="3540760" cy="1913255"/>
+                    </a:xfrm>
+                    <a:prstGeom prst="rect">
+                      <a:avLst/>
+                    </a:prstGeom>
+                    <a:noFill/>
+                    <a:ln>
+                      <a:noFill/>
+                    </a:ln>
+                  </pic:spPr>
+                </pic:pic>
+              </a:graphicData>
+            </a:graphic>
+            <wp14:sizeRelH relativeFrom="margin">
+              <wp14:pctWidth>0</wp14:pctWidth>
+            </wp14:sizeRelH>
+            <wp14:sizeRelV relativeFrom="margin">
+              <wp14:pctHeight>0</wp14:pctHeight>
+            </wp14:sizeRelV>
+          </wp:anchor>
+        </w:drawing>
+      </w:r>
+      <w:r>
+        <w:rPr>
+          <w:rFonts w:ascii="Times New Roman" w:eastAsia="Times New Roman" w:hAnsi="Times New Roman"/>
+          <w:noProof/>
+          <w:szCs w:val="24"/>
+        </w:rPr>
+        <w:drawing>
+          <wp:anchor distT="0" distB="0" distL="114300" distR="114300" simplePos="0" relativeHeight="251670528" behindDoc="0" locked="0" layoutInCell="1" allowOverlap="1" wp14:anchorId="48C9E0EF" wp14:editId="32E71936">
+            <wp:simplePos x="0" y="0"/>
+            <wp:positionH relativeFrom="margin">
+              <wp:posOffset>2919941</wp:posOffset>
+            </wp:positionH>
+            <wp:positionV relativeFrom="paragraph">
+              <wp:posOffset>178858</wp:posOffset>
+            </wp:positionV>
+            <wp:extent cx="3641090" cy="1870710"/>
+            <wp:effectExtent l="0" t="0" r="0" b="0"/>
+            <wp:wrapThrough wrapText="bothSides">
+              <wp:wrapPolygon edited="0">
+                <wp:start x="0" y="0"/>
+                <wp:lineTo x="0" y="21336"/>
+                <wp:lineTo x="21472" y="21336"/>
+                <wp:lineTo x="21472" y="0"/>
+                <wp:lineTo x="0" y="0"/>
+              </wp:wrapPolygon>
+            </wp:wrapThrough>
+            <wp:docPr id="831840708" name="Image 2" descr="Une image contenant texte, diagramme, capture d’écran, Police&#10;&#10;Description générée automatiquement"/>
+            <wp:cNvGraphicFramePr>
+              <a:graphicFrameLocks xmlns:a="http://schemas.openxmlformats.org/drawingml/2006/main" noChangeAspect="1"/>
+            </wp:cNvGraphicFramePr>
+            <a:graphic xmlns:a="http://schemas.openxmlformats.org/drawingml/2006/main">
+              <a:graphicData uri="http://schemas.openxmlformats.org/drawingml/2006/picture">
+                <pic:pic xmlns:pic="http://schemas.openxmlformats.org/drawingml/2006/picture">
+                  <pic:nvPicPr>
+                    <pic:cNvPr id="831840708" name="Image 2" descr="Une image contenant texte, diagramme, capture d’écran, Police&#10;&#10;Description générée automatiquement"/>
+                    <pic:cNvPicPr>
+                      <a:picLocks noChangeAspect="1" noChangeArrowheads="1"/>
+                    </pic:cNvPicPr>
+                  </pic:nvPicPr>
+                  <pic:blipFill>
+                    <a:blip r:embed="rId20">
+                      <a:extLst>
+                        <a:ext uri="{28A0092B-C50C-407E-A947-70E740481C1C}">
+                          <a14:useLocalDpi xmlns:a14="http://schemas.microsoft.com/office/drawing/2010/main" val="0"/>
+                        </a:ext>
+                      </a:extLst>
+                    </a:blip>
+                    <a:srcRect/>
+                    <a:stretch>
+                      <a:fillRect/>
+                    </a:stretch>
+                  </pic:blipFill>
+                  <pic:spPr bwMode="auto">
+                    <a:xfrm>
+                      <a:off x="0" y="0"/>
+                      <a:ext cx="3641090" cy="1870710"/>
+                    </a:xfrm>
+                    <a:prstGeom prst="rect">
+                      <a:avLst/>
+                    </a:prstGeom>
+                    <a:noFill/>
+                    <a:ln>
+                      <a:noFill/>
+                    </a:ln>
+                  </pic:spPr>
+                </pic:pic>
+              </a:graphicData>
+            </a:graphic>
+            <wp14:sizeRelH relativeFrom="margin">
+              <wp14:pctWidth>0</wp14:pctWidth>
+            </wp14:sizeRelH>
+            <wp14:sizeRelV relativeFrom="margin">
+              <wp14:pctHeight>0</wp14:pctHeight>
+            </wp14:sizeRelV>
+          </wp:anchor>
+        </w:drawing>
+      </w:r>
+    </w:p>
+    <w:p>
+      <w:pPr>
+        <w:spacing w:before="100" w:beforeAutospacing="1" w:after="100" w:afterAutospacing="1"/>
+        <w:rPr>
+          <w:rFonts w:ascii="Times New Roman" w:eastAsia="Times New Roman" w:hAnsi="Times New Roman"/>
+          <w:szCs w:val="24"/>
+        </w:rPr>
+      </w:pPr>
+    </w:p>
+    <w:p>
+      <w:pPr>
+        <w:jc w:val="both"/>
+        <w:rPr>
+          <w:rFonts w:eastAsia="Arial" w:cs="Arial"/>
+          <w:color w:val="000000" w:themeColor="text1"/>
+        </w:rPr>
+      </w:pPr>
+    </w:p>
+    <w:p>
+      <w:pPr>
+        <w:spacing w:before="100" w:beforeAutospacing="1" w:after="100" w:afterAutospacing="1"/>
+        <w:rPr>
+          <w:rFonts w:ascii="Times New Roman" w:eastAsia="Times New Roman" w:hAnsi="Times New Roman"/>
+          <w:szCs w:val="24"/>
+        </w:rPr>
+      </w:pPr>
+      <w:r>
+        <w:rPr>
+          <w:rFonts w:ascii="Times New Roman" w:eastAsia="Times New Roman" w:hAnsi="Times New Roman"/>
+          <w:noProof/>
+          <w:szCs w:val="24"/>
+        </w:rPr>
+        <w:lastRenderedPageBreak/>
+        <w:drawing>
+          <wp:anchor distT="0" distB="0" distL="114300" distR="114300" simplePos="0" relativeHeight="251672576" behindDoc="0" locked="0" layoutInCell="1" allowOverlap="1" wp14:anchorId="000FEC5E" wp14:editId="52CE9A97">
+            <wp:simplePos x="0" y="0"/>
+            <wp:positionH relativeFrom="margin">
+              <wp:align>center</wp:align>
+            </wp:positionH>
+            <wp:positionV relativeFrom="paragraph">
+              <wp:posOffset>353060</wp:posOffset>
+            </wp:positionV>
+            <wp:extent cx="6352540" cy="7467600"/>
+            <wp:effectExtent l="0" t="0" r="0" b="0"/>
+            <wp:wrapThrough wrapText="bothSides">
+              <wp:wrapPolygon edited="0">
+                <wp:start x="0" y="0"/>
+                <wp:lineTo x="0" y="21545"/>
+                <wp:lineTo x="21505" y="21545"/>
+                <wp:lineTo x="21505" y="0"/>
+                <wp:lineTo x="0" y="0"/>
+              </wp:wrapPolygon>
+            </wp:wrapThrough>
+            <wp:docPr id="1393388236" name="Image 4" descr="Une image contenant texte, capture d’écran, diagramme, cercle&#10;&#10;Description générée automatiquement"/>
+            <wp:cNvGraphicFramePr>
+              <a:graphicFrameLocks xmlns:a="http://schemas.openxmlformats.org/drawingml/2006/main" noChangeAspect="1"/>
+            </wp:cNvGraphicFramePr>
+            <a:graphic xmlns:a="http://schemas.openxmlformats.org/drawingml/2006/main">
+              <a:graphicData uri="http://schemas.openxmlformats.org/drawingml/2006/picture">
+                <pic:pic xmlns:pic="http://schemas.openxmlformats.org/drawingml/2006/picture">
+                  <pic:nvPicPr>
+                    <pic:cNvPr id="1393388236" name="Image 4" descr="Une image contenant texte, capture d’écran, diagramme, cercle&#10;&#10;Description générée automatiquement"/>
                     <pic:cNvPicPr>
                       <a:picLocks noChangeAspect="1" noChangeArrowheads="1"/>
                     </pic:cNvPicPr>
@@ -10826,7 +10842,7 @@
                   <pic:spPr bwMode="auto">
                     <a:xfrm>
                       <a:off x="0" y="0"/>
-                      <a:ext cx="5616575" cy="7971790"/>
+                      <a:ext cx="6352540" cy="7467600"/>
                     </a:xfrm>
                     <a:prstGeom prst="rect">
                       <a:avLst/>
@@ -10866,6 +10882,24 @@
           <w:szCs w:val="24"/>
         </w:rPr>
       </w:pPr>
+    </w:p>
+    <w:p>
+      <w:pPr>
+        <w:spacing w:before="100" w:beforeAutospacing="1" w:after="100" w:afterAutospacing="1"/>
+        <w:rPr>
+          <w:rFonts w:ascii="Times New Roman" w:eastAsia="Times New Roman" w:hAnsi="Times New Roman"/>
+          <w:szCs w:val="24"/>
+        </w:rPr>
+      </w:pPr>
+    </w:p>
+    <w:p>
+      <w:pPr>
+        <w:spacing w:before="100" w:beforeAutospacing="1" w:after="100" w:afterAutospacing="1"/>
+        <w:rPr>
+          <w:rFonts w:ascii="Times New Roman" w:eastAsia="Times New Roman" w:hAnsi="Times New Roman"/>
+          <w:szCs w:val="24"/>
+        </w:rPr>
+      </w:pPr>
       <w:r>
         <w:rPr>
           <w:rFonts w:ascii="Times New Roman" w:eastAsia="Times New Roman" w:hAnsi="Times New Roman"/>
@@ -10874,26 +10908,26 @@
         </w:rPr>
         <w:lastRenderedPageBreak/>
         <w:drawing>
-          <wp:anchor distT="0" distB="0" distL="114300" distR="114300" simplePos="0" relativeHeight="251671552" behindDoc="0" locked="0" layoutInCell="1" allowOverlap="1" wp14:anchorId="79A43942" wp14:editId="1424347A">
+          <wp:anchor distT="0" distB="0" distL="114300" distR="114300" simplePos="0" relativeHeight="251674624" behindDoc="0" locked="0" layoutInCell="1" allowOverlap="1" wp14:anchorId="03168FE9" wp14:editId="6168BB5D">
             <wp:simplePos x="0" y="0"/>
             <wp:positionH relativeFrom="margin">
               <wp:align>center</wp:align>
             </wp:positionH>
             <wp:positionV relativeFrom="paragraph">
-              <wp:posOffset>4836523</wp:posOffset>
+              <wp:posOffset>423</wp:posOffset>
             </wp:positionV>
-            <wp:extent cx="4343400" cy="4037965"/>
-            <wp:effectExtent l="0" t="0" r="0" b="635"/>
+            <wp:extent cx="5139055" cy="3947795"/>
+            <wp:effectExtent l="0" t="0" r="4445" b="0"/>
             <wp:wrapThrough wrapText="bothSides">
               <wp:wrapPolygon edited="0">
                 <wp:start x="0" y="0"/>
-                <wp:lineTo x="0" y="21501"/>
-                <wp:lineTo x="21505" y="21501"/>
-                <wp:lineTo x="21505" y="0"/>
+                <wp:lineTo x="0" y="21471"/>
+                <wp:lineTo x="21539" y="21471"/>
+                <wp:lineTo x="21539" y="0"/>
                 <wp:lineTo x="0" y="0"/>
               </wp:wrapPolygon>
             </wp:wrapThrough>
-            <wp:docPr id="1330529937" name="Image 11" descr="Une image contenant texte, capture d’écran, diagramme, cercle&#10;&#10;Description générée automatiquement"/>
+            <wp:docPr id="47176126" name="Image 6"/>
             <wp:cNvGraphicFramePr>
               <a:graphicFrameLocks xmlns:a="http://schemas.openxmlformats.org/drawingml/2006/main" noChangeAspect="1"/>
             </wp:cNvGraphicFramePr>
@@ -10901,7 +10935,7 @@
               <a:graphicData uri="http://schemas.openxmlformats.org/drawingml/2006/picture">
                 <pic:pic xmlns:pic="http://schemas.openxmlformats.org/drawingml/2006/picture">
                   <pic:nvPicPr>
-                    <pic:cNvPr id="1330529937" name="Image 11" descr="Une image contenant texte, capture d’écran, diagramme, cercle&#10;&#10;Description générée automatiquement"/>
+                    <pic:cNvPr id="0" name="Picture 11"/>
                     <pic:cNvPicPr>
                       <a:picLocks noChangeAspect="1" noChangeArrowheads="1"/>
                     </pic:cNvPicPr>
@@ -10922,7 +10956,7 @@
                   <pic:spPr bwMode="auto">
                     <a:xfrm>
                       <a:off x="0" y="0"/>
-                      <a:ext cx="4343400" cy="4037965"/>
+                      <a:ext cx="5139055" cy="3947795"/>
                     </a:xfrm>
                     <a:prstGeom prst="rect">
                       <a:avLst/>
@@ -10944,6 +10978,179 @@
           </wp:anchor>
         </w:drawing>
       </w:r>
+    </w:p>
+    <w:p>
+      <w:pPr>
+        <w:jc w:val="both"/>
+        <w:rPr>
+          <w:rFonts w:eastAsia="Arial" w:cs="Arial"/>
+          <w:color w:val="000000" w:themeColor="text1"/>
+        </w:rPr>
+      </w:pPr>
+    </w:p>
+    <w:p>
+      <w:pPr>
+        <w:jc w:val="both"/>
+        <w:rPr>
+          <w:rFonts w:eastAsia="Arial" w:cs="Arial"/>
+          <w:color w:val="000000" w:themeColor="text1"/>
+        </w:rPr>
+      </w:pPr>
+    </w:p>
+    <w:p>
+      <w:pPr>
+        <w:jc w:val="both"/>
+        <w:rPr>
+          <w:rFonts w:eastAsia="Arial" w:cs="Arial"/>
+          <w:color w:val="000000" w:themeColor="text1"/>
+        </w:rPr>
+      </w:pPr>
+    </w:p>
+    <w:p>
+      <w:pPr>
+        <w:jc w:val="both"/>
+        <w:rPr>
+          <w:rFonts w:eastAsia="Arial" w:cs="Arial"/>
+          <w:color w:val="000000" w:themeColor="text1"/>
+        </w:rPr>
+      </w:pPr>
+    </w:p>
+    <w:p>
+      <w:pPr>
+        <w:jc w:val="both"/>
+        <w:rPr>
+          <w:rFonts w:eastAsia="Arial" w:cs="Arial"/>
+          <w:color w:val="000000" w:themeColor="text1"/>
+        </w:rPr>
+      </w:pPr>
+    </w:p>
+    <w:p>
+      <w:pPr>
+        <w:jc w:val="both"/>
+        <w:rPr>
+          <w:rFonts w:eastAsia="Arial" w:cs="Arial"/>
+          <w:color w:val="000000" w:themeColor="text1"/>
+        </w:rPr>
+      </w:pPr>
+    </w:p>
+    <w:p>
+      <w:pPr>
+        <w:jc w:val="both"/>
+        <w:rPr>
+          <w:rFonts w:eastAsia="Arial" w:cs="Arial"/>
+          <w:color w:val="000000" w:themeColor="text1"/>
+        </w:rPr>
+      </w:pPr>
+    </w:p>
+    <w:p>
+      <w:pPr>
+        <w:jc w:val="both"/>
+        <w:rPr>
+          <w:rFonts w:eastAsia="Arial" w:cs="Arial"/>
+          <w:color w:val="000000" w:themeColor="text1"/>
+        </w:rPr>
+      </w:pPr>
+    </w:p>
+    <w:p>
+      <w:pPr>
+        <w:jc w:val="both"/>
+        <w:rPr>
+          <w:rFonts w:eastAsia="Arial" w:cs="Arial"/>
+          <w:color w:val="000000" w:themeColor="text1"/>
+        </w:rPr>
+      </w:pPr>
+    </w:p>
+    <w:p>
+      <w:pPr>
+        <w:spacing w:before="100" w:beforeAutospacing="1" w:after="100" w:afterAutospacing="1"/>
+        <w:rPr>
+          <w:rFonts w:ascii="Times New Roman" w:eastAsia="Times New Roman" w:hAnsi="Times New Roman"/>
+          <w:szCs w:val="24"/>
+        </w:rPr>
+      </w:pPr>
+    </w:p>
+    <w:p>
+      <w:pPr>
+        <w:jc w:val="both"/>
+        <w:rPr>
+          <w:rFonts w:eastAsia="Arial" w:cs="Arial"/>
+          <w:color w:val="000000" w:themeColor="text1"/>
+        </w:rPr>
+      </w:pPr>
+    </w:p>
+    <w:p>
+      <w:pPr>
+        <w:jc w:val="both"/>
+        <w:rPr>
+          <w:rFonts w:eastAsia="Arial" w:cs="Arial"/>
+          <w:color w:val="000000" w:themeColor="text1"/>
+        </w:rPr>
+      </w:pPr>
+    </w:p>
+    <w:p>
+      <w:pPr>
+        <w:jc w:val="both"/>
+        <w:rPr>
+          <w:rFonts w:cs="Arial"/>
+        </w:rPr>
+      </w:pPr>
+    </w:p>
+    <w:p>
+      <w:pPr>
+        <w:jc w:val="both"/>
+        <w:rPr>
+          <w:rFonts w:cs="Arial"/>
+        </w:rPr>
+      </w:pPr>
+    </w:p>
+    <w:p>
+      <w:pPr>
+        <w:jc w:val="both"/>
+        <w:rPr>
+          <w:rFonts w:cs="Arial"/>
+        </w:rPr>
+      </w:pPr>
+    </w:p>
+    <w:p>
+      <w:pPr>
+        <w:jc w:val="both"/>
+        <w:rPr>
+          <w:rFonts w:cs="Arial"/>
+        </w:rPr>
+      </w:pPr>
+    </w:p>
+    <w:p>
+      <w:pPr>
+        <w:jc w:val="both"/>
+        <w:rPr>
+          <w:rFonts w:cs="Arial"/>
+        </w:rPr>
+      </w:pPr>
+    </w:p>
+    <w:p>
+      <w:pPr>
+        <w:jc w:val="both"/>
+        <w:rPr>
+          <w:rFonts w:cs="Arial"/>
+        </w:rPr>
+      </w:pPr>
+    </w:p>
+    <w:p>
+      <w:pPr>
+        <w:jc w:val="both"/>
+        <w:rPr>
+          <w:rFonts w:cs="Arial"/>
+        </w:rPr>
+      </w:pPr>
+    </w:p>
+    <w:p>
+      <w:pPr>
+        <w:spacing w:before="100" w:beforeAutospacing="1" w:after="100" w:afterAutospacing="1"/>
+        <w:rPr>
+          <w:rFonts w:ascii="Times New Roman" w:eastAsia="Times New Roman" w:hAnsi="Times New Roman"/>
+          <w:szCs w:val="24"/>
+        </w:rPr>
+      </w:pPr>
       <w:r>
         <w:rPr>
           <w:rFonts w:ascii="Times New Roman" w:eastAsia="Times New Roman" w:hAnsi="Times New Roman"/>
@@ -10951,26 +11158,26 @@
           <w:szCs w:val="24"/>
         </w:rPr>
         <w:drawing>
-          <wp:anchor distT="0" distB="0" distL="114300" distR="114300" simplePos="0" relativeHeight="251670528" behindDoc="0" locked="0" layoutInCell="1" allowOverlap="1" wp14:anchorId="78A58888" wp14:editId="6EA86DBE">
+          <wp:anchor distT="0" distB="0" distL="114300" distR="114300" simplePos="0" relativeHeight="251675648" behindDoc="0" locked="0" layoutInCell="1" allowOverlap="1" wp14:anchorId="24508C1A" wp14:editId="2D0ECA57">
             <wp:simplePos x="0" y="0"/>
-            <wp:positionH relativeFrom="page">
+            <wp:positionH relativeFrom="margin">
               <wp:align>center</wp:align>
             </wp:positionH>
             <wp:positionV relativeFrom="paragraph">
-              <wp:posOffset>-544</wp:posOffset>
+              <wp:posOffset>454872</wp:posOffset>
             </wp:positionV>
-            <wp:extent cx="5725795" cy="4399280"/>
-            <wp:effectExtent l="0" t="0" r="8255" b="1270"/>
+            <wp:extent cx="4711700" cy="4377055"/>
+            <wp:effectExtent l="0" t="0" r="0" b="4445"/>
             <wp:wrapThrough wrapText="bothSides">
               <wp:wrapPolygon edited="0">
                 <wp:start x="0" y="0"/>
-                <wp:lineTo x="0" y="21513"/>
-                <wp:lineTo x="21559" y="21513"/>
-                <wp:lineTo x="21559" y="0"/>
+                <wp:lineTo x="0" y="21528"/>
+                <wp:lineTo x="21484" y="21528"/>
+                <wp:lineTo x="21484" y="0"/>
                 <wp:lineTo x="0" y="0"/>
               </wp:wrapPolygon>
             </wp:wrapThrough>
-            <wp:docPr id="476447460" name="Image 14" descr="Une image contenant texte, capture d’écran, diagramme, cercle&#10;&#10;Description générée automatiquement"/>
+            <wp:docPr id="587838123" name="Image 7" descr="Une image contenant texte, capture d’écran, diagramme, cercle&#10;&#10;Description générée automatiquement"/>
             <wp:cNvGraphicFramePr>
               <a:graphicFrameLocks xmlns:a="http://schemas.openxmlformats.org/drawingml/2006/main" noChangeAspect="1"/>
             </wp:cNvGraphicFramePr>
@@ -10978,7 +11185,7 @@
               <a:graphicData uri="http://schemas.openxmlformats.org/drawingml/2006/picture">
                 <pic:pic xmlns:pic="http://schemas.openxmlformats.org/drawingml/2006/picture">
                   <pic:nvPicPr>
-                    <pic:cNvPr id="476447460" name="Image 14" descr="Une image contenant texte, capture d’écran, diagramme, cercle&#10;&#10;Description générée automatiquement"/>
+                    <pic:cNvPr id="587838123" name="Image 7" descr="Une image contenant texte, capture d’écran, diagramme, cercle&#10;&#10;Description générée automatiquement"/>
                     <pic:cNvPicPr>
                       <a:picLocks noChangeAspect="1" noChangeArrowheads="1"/>
                     </pic:cNvPicPr>
@@ -10999,7 +11206,7 @@
                   <pic:spPr bwMode="auto">
                     <a:xfrm>
                       <a:off x="0" y="0"/>
-                      <a:ext cx="5725795" cy="4399280"/>
+                      <a:ext cx="4711700" cy="4377055"/>
                     </a:xfrm>
                     <a:prstGeom prst="rect">
                       <a:avLst/>
@@ -11024,6 +11231,70 @@
     </w:p>
     <w:p>
       <w:pPr>
+        <w:jc w:val="both"/>
+        <w:rPr>
+          <w:rFonts w:cs="Arial"/>
+        </w:rPr>
+      </w:pPr>
+    </w:p>
+    <w:p>
+      <w:pPr>
+        <w:jc w:val="both"/>
+        <w:rPr>
+          <w:rFonts w:cs="Arial"/>
+        </w:rPr>
+      </w:pPr>
+    </w:p>
+    <w:p>
+      <w:pPr>
+        <w:jc w:val="both"/>
+        <w:rPr>
+          <w:rFonts w:cs="Arial"/>
+        </w:rPr>
+      </w:pPr>
+    </w:p>
+    <w:p>
+      <w:pPr>
+        <w:jc w:val="both"/>
+        <w:rPr>
+          <w:rFonts w:cs="Arial"/>
+        </w:rPr>
+      </w:pPr>
+    </w:p>
+    <w:p>
+      <w:pPr>
+        <w:jc w:val="both"/>
+        <w:rPr>
+          <w:rFonts w:cs="Arial"/>
+        </w:rPr>
+      </w:pPr>
+    </w:p>
+    <w:p>
+      <w:pPr>
+        <w:jc w:val="both"/>
+        <w:rPr>
+          <w:rFonts w:cs="Arial"/>
+        </w:rPr>
+      </w:pPr>
+    </w:p>
+    <w:p>
+      <w:pPr>
+        <w:jc w:val="both"/>
+        <w:rPr>
+          <w:rFonts w:cs="Arial"/>
+        </w:rPr>
+      </w:pPr>
+    </w:p>
+    <w:p>
+      <w:pPr>
+        <w:jc w:val="both"/>
+        <w:rPr>
+          <w:rFonts w:cs="Arial"/>
+        </w:rPr>
+      </w:pPr>
+    </w:p>
+    <w:p>
+      <w:pPr>
         <w:spacing w:before="100" w:beforeAutospacing="1" w:after="100" w:afterAutospacing="1"/>
         <w:rPr>
           <w:rFonts w:ascii="Times New Roman" w:eastAsia="Times New Roman" w:hAnsi="Times New Roman"/>
@@ -11035,8 +11306,7 @@
       <w:pPr>
         <w:jc w:val="both"/>
         <w:rPr>
-          <w:rFonts w:eastAsia="Arial" w:cs="Arial"/>
-          <w:color w:val="000000" w:themeColor="text1"/>
+          <w:rFonts w:cs="Arial"/>
         </w:rPr>
       </w:pPr>
     </w:p>
@@ -11044,8 +11314,7 @@
       <w:pPr>
         <w:jc w:val="both"/>
         <w:rPr>
-          <w:rFonts w:eastAsia="Arial" w:cs="Arial"/>
-          <w:color w:val="000000" w:themeColor="text1"/>
+          <w:rFonts w:cs="Arial"/>
         </w:rPr>
       </w:pPr>
     </w:p>
@@ -11053,8 +11322,7 @@
       <w:pPr>
         <w:jc w:val="both"/>
         <w:rPr>
-          <w:rFonts w:eastAsia="Arial" w:cs="Arial"/>
-          <w:color w:val="000000" w:themeColor="text1"/>
+          <w:rFonts w:cs="Arial"/>
         </w:rPr>
       </w:pPr>
     </w:p>
@@ -11062,71 +11330,7 @@
       <w:pPr>
         <w:jc w:val="both"/>
         <w:rPr>
-          <w:rFonts w:eastAsia="Arial" w:cs="Arial"/>
-          <w:color w:val="000000" w:themeColor="text1"/>
-        </w:rPr>
-      </w:pPr>
-    </w:p>
-    <w:p>
-      <w:pPr>
-        <w:jc w:val="both"/>
-        <w:rPr>
-          <w:rFonts w:eastAsia="Arial" w:cs="Arial"/>
-          <w:color w:val="000000" w:themeColor="text1"/>
-        </w:rPr>
-      </w:pPr>
-    </w:p>
-    <w:p>
-      <w:pPr>
-        <w:jc w:val="both"/>
-        <w:rPr>
-          <w:rFonts w:eastAsia="Arial" w:cs="Arial"/>
-          <w:color w:val="000000" w:themeColor="text1"/>
-        </w:rPr>
-      </w:pPr>
-    </w:p>
-    <w:p>
-      <w:pPr>
-        <w:jc w:val="both"/>
-        <w:rPr>
-          <w:rFonts w:eastAsia="Arial" w:cs="Arial"/>
-          <w:color w:val="000000" w:themeColor="text1"/>
-        </w:rPr>
-      </w:pPr>
-    </w:p>
-    <w:p>
-      <w:pPr>
-        <w:jc w:val="both"/>
-        <w:rPr>
-          <w:rFonts w:eastAsia="Arial" w:cs="Arial"/>
-          <w:color w:val="000000" w:themeColor="text1"/>
-        </w:rPr>
-      </w:pPr>
-    </w:p>
-    <w:p>
-      <w:pPr>
-        <w:jc w:val="both"/>
-        <w:rPr>
-          <w:rFonts w:eastAsia="Arial" w:cs="Arial"/>
-          <w:color w:val="000000" w:themeColor="text1"/>
-        </w:rPr>
-      </w:pPr>
-    </w:p>
-    <w:p>
-      <w:pPr>
-        <w:jc w:val="both"/>
-        <w:rPr>
-          <w:rFonts w:eastAsia="Arial" w:cs="Arial"/>
-          <w:color w:val="000000" w:themeColor="text1"/>
-        </w:rPr>
-      </w:pPr>
-    </w:p>
-    <w:p>
-      <w:pPr>
-        <w:jc w:val="both"/>
-        <w:rPr>
-          <w:rFonts w:eastAsia="Arial" w:cs="Arial"/>
-          <w:color w:val="000000" w:themeColor="text1"/>
+          <w:rFonts w:cs="Arial"/>
         </w:rPr>
       </w:pPr>
     </w:p>
@@ -11901,21 +12105,14 @@
           <w:rFonts w:eastAsia="Arial" w:cs="Arial"/>
           <w:color w:val="000000" w:themeColor="text1"/>
         </w:rPr>
-        <w:t xml:space="preserve">Suite au développement du superviseur, nous avons pu répondre à </w:t>
+        <w:t xml:space="preserve">Suite au développement du superviseur, nous avons pu répondre </w:t>
       </w:r>
       <w:r>
         <w:rPr>
           <w:rFonts w:eastAsia="Arial" w:cs="Arial"/>
           <w:color w:val="000000" w:themeColor="text1"/>
         </w:rPr>
-        <w:t>un certain nombre d’exigences initiales.</w:t>
-      </w:r>
-      <w:r>
-        <w:rPr>
-          <w:rFonts w:eastAsia="Arial" w:cs="Arial"/>
-          <w:color w:val="000000" w:themeColor="text1"/>
-        </w:rPr>
-        <w:t xml:space="preserve"> </w:t>
+        <w:t>aux contraintes initiales.</w:t>
       </w:r>
     </w:p>
     <w:p>
@@ -12619,9 +12816,9 @@
                 <w:b/>
                 <w:sz w:val="20"/>
                 <w:szCs w:val="20"/>
-                <w:highlight w:val="yellow"/>
-              </w:rPr>
-              <w:t>Inachevé</w:t>
+                <w:highlight w:val="green"/>
+              </w:rPr>
+              <w:t>Fonctionnel</w:t>
             </w:r>
           </w:p>
         </w:tc>
@@ -12684,14 +12881,26 @@
         <w:rPr>
           <w:szCs w:val="24"/>
         </w:rPr>
-        <w:t xml:space="preserve">parvenus à répondre à la majorité des besoins du client. </w:t>
-      </w:r>
-    </w:p>
-    <w:p>
-      <w:pPr>
+        <w:t xml:space="preserve">parvenus à répondre à la </w:t>
+      </w:r>
+      <w:r>
         <w:rPr>
           <w:szCs w:val="24"/>
         </w:rPr>
+        <w:t>totalité</w:t>
+      </w:r>
+      <w:r>
+        <w:rPr>
+          <w:szCs w:val="24"/>
+        </w:rPr>
+        <w:t xml:space="preserve"> des besoins du client. </w:t>
+      </w:r>
+    </w:p>
+    <w:p>
+      <w:pPr>
+        <w:rPr>
+          <w:szCs w:val="24"/>
+        </w:rPr>
       </w:pPr>
     </w:p>
     <w:p>
@@ -12705,7 +12914,49 @@
         <w:rPr>
           <w:szCs w:val="24"/>
         </w:rPr>
-        <w:t>En effet, 5 exigences sur 6 sont parfaitement prises en charge par la solution que nous avons développée. Nous sommes donc fiers de pouvoir présenter un projet dans une phase suffisamment avancée pour répondre à la plupart des besoins du client.</w:t>
+        <w:t>En effet,</w:t>
+      </w:r>
+      <w:r>
+        <w:rPr>
+          <w:szCs w:val="24"/>
+        </w:rPr>
+        <w:t xml:space="preserve"> les </w:t>
+      </w:r>
+      <w:r>
+        <w:rPr>
+          <w:szCs w:val="24"/>
+        </w:rPr>
+        <w:t xml:space="preserve">6 </w:t>
+      </w:r>
+      <w:r>
+        <w:rPr>
+          <w:szCs w:val="24"/>
+        </w:rPr>
+        <w:t xml:space="preserve">exigences </w:t>
+      </w:r>
+      <w:r>
+        <w:rPr>
+          <w:szCs w:val="24"/>
+        </w:rPr>
+        <w:t xml:space="preserve">sont parfaitement prises en charge par la solution que nous avons développée. Nous sommes donc fiers de pouvoir présenter un </w:t>
+      </w:r>
+      <w:r>
+        <w:rPr>
+          <w:szCs w:val="24"/>
+        </w:rPr>
+        <w:t>outil</w:t>
+      </w:r>
+      <w:r>
+        <w:rPr>
+          <w:szCs w:val="24"/>
+        </w:rPr>
+        <w:t xml:space="preserve"> </w:t>
+      </w:r>
+      <w:r>
+        <w:rPr>
+          <w:szCs w:val="24"/>
+        </w:rPr>
+        <w:t>fonctionnel et finalisé.</w:t>
       </w:r>
     </w:p>
     <w:p>
@@ -12727,7 +12978,7 @@
         <w:rPr>
           <w:szCs w:val="24"/>
         </w:rPr>
-        <w:t xml:space="preserve">À ce jour, la forte contrainte de temps ne nous permet malheureusement pas de promouvoir une solution permettant le calcul de la position du robot. Il s’agit tout de même d’une évolution réalisable si des délais supplémentaires sont envisagés. </w:t>
+        <w:t>Une piste d’amélioration pour la suite de ce projet serait de détecter l’ID du cryptogramme de notre robot pour pouvoir différencier sa position de celle d’éventuels autres robots sur l’arène.</w:t>
       </w:r>
     </w:p>
     <w:sectPr>
@@ -17578,12 +17829,7 @@
 </file>
 
 <file path=customXml/item2.xml><?xml version="1.0" encoding="utf-8"?>
-<?mso-contentType ?>
-<FormTemplates xmlns="http://schemas.microsoft.com/sharepoint/v3/contenttype/forms">
-  <Display>DocumentLibraryForm</Display>
-  <Edit>DocumentLibraryForm</Edit>
-  <New>DocumentLibraryForm</New>
-</FormTemplates>
+<b:Sources xmlns:b="http://schemas.openxmlformats.org/officeDocument/2006/bibliography" xmlns="http://schemas.openxmlformats.org/officeDocument/2006/bibliography" SelectedStyle="/APASixthEditionOfficeOnline.xsl" StyleName="APA" Version="6"/>
 </file>
 
 <file path=customXml/item3.xml><?xml version="1.0" encoding="utf-8"?>
@@ -17731,7 +17977,12 @@
 </file>
 
 <file path=customXml/item4.xml><?xml version="1.0" encoding="utf-8"?>
-<b:Sources xmlns:b="http://schemas.openxmlformats.org/officeDocument/2006/bibliography" xmlns="http://schemas.openxmlformats.org/officeDocument/2006/bibliography" SelectedStyle="/APASixthEditionOfficeOnline.xsl" StyleName="APA" Version="6"/>
+<?mso-contentType ?>
+<FormTemplates xmlns="http://schemas.microsoft.com/sharepoint/v3/contenttype/forms">
+  <Display>DocumentLibraryForm</Display>
+  <Edit>DocumentLibraryForm</Edit>
+  <New>DocumentLibraryForm</New>
+</FormTemplates>
 </file>
 
 <file path=customXml/itemProps1.xml><?xml version="1.0" encoding="utf-8"?>
@@ -17744,9 +17995,9 @@
 </file>
 
 <file path=customXml/itemProps2.xml><?xml version="1.0" encoding="utf-8"?>
-<ds:datastoreItem xmlns:ds="http://schemas.openxmlformats.org/officeDocument/2006/customXml" ds:itemID="{4705F51E-D3E2-4E37-998E-96CDCAED6515}">
+<ds:datastoreItem xmlns:ds="http://schemas.openxmlformats.org/officeDocument/2006/customXml" ds:itemID="{483DAD5F-DD5E-D840-82F9-41010970BD92}">
   <ds:schemaRefs>
-    <ds:schemaRef ds:uri="http://schemas.microsoft.com/sharepoint/v3/contenttype/forms"/>
+    <ds:schemaRef ds:uri="http://schemas.openxmlformats.org/officeDocument/2006/bibliography"/>
   </ds:schemaRefs>
 </ds:datastoreItem>
 </file>
@@ -17770,9 +18021,9 @@
 </file>
 
 <file path=customXml/itemProps4.xml><?xml version="1.0" encoding="utf-8"?>
-<ds:datastoreItem xmlns:ds="http://schemas.openxmlformats.org/officeDocument/2006/customXml" ds:itemID="{483DAD5F-DD5E-D840-82F9-41010970BD92}">
+<ds:datastoreItem xmlns:ds="http://schemas.openxmlformats.org/officeDocument/2006/customXml" ds:itemID="{4705F51E-D3E2-4E37-998E-96CDCAED6515}">
   <ds:schemaRefs>
-    <ds:schemaRef ds:uri="http://schemas.openxmlformats.org/officeDocument/2006/bibliography"/>
+    <ds:schemaRef ds:uri="http://schemas.microsoft.com/sharepoint/v3/contenttype/forms"/>
   </ds:schemaRefs>
 </ds:datastoreItem>
 </file>
</xml_diff>

<commit_message>
Mise à jour du rapport + ajout du pdf
</commit_message>
<xml_diff>
--- a/perso/Rapport.docx
+++ b/perso/Rapport.docx
@@ -158,6 +158,60 @@
     </w:p>
     <w:p>
       <w:pPr>
+        <w:spacing w:line="305" w:lineRule="auto"/>
+        <w:ind w:left="180" w:right="426"/>
+        <w:rPr>
+          <w:rFonts w:eastAsia="Arial" w:cs="Arial"/>
+          <w:color w:val="000000" w:themeColor="text1"/>
+          <w:sz w:val="26"/>
+          <w:szCs w:val="26"/>
+        </w:rPr>
+      </w:pPr>
+    </w:p>
+    <w:p>
+      <w:pPr>
+        <w:spacing w:line="305" w:lineRule="auto"/>
+        <w:ind w:left="180" w:right="426"/>
+        <w:rPr>
+          <w:rFonts w:eastAsia="Arial" w:cs="Arial"/>
+          <w:color w:val="000000" w:themeColor="text1"/>
+          <w:sz w:val="26"/>
+          <w:szCs w:val="26"/>
+        </w:rPr>
+      </w:pPr>
+      <w:r>
+        <w:rPr>
+          <w:rFonts w:eastAsia="Arial" w:cs="Arial"/>
+          <w:color w:val="000000" w:themeColor="text1"/>
+          <w:sz w:val="26"/>
+          <w:szCs w:val="26"/>
+        </w:rPr>
+        <w:t>4AE</w:t>
+      </w:r>
+    </w:p>
+    <w:p>
+      <w:pPr>
+        <w:spacing w:line="305" w:lineRule="auto"/>
+        <w:ind w:left="180" w:right="426"/>
+        <w:rPr>
+          <w:rFonts w:eastAsia="Arial" w:cs="Arial"/>
+          <w:color w:val="000000" w:themeColor="text1"/>
+          <w:sz w:val="26"/>
+          <w:szCs w:val="26"/>
+        </w:rPr>
+      </w:pPr>
+      <w:r>
+        <w:rPr>
+          <w:rFonts w:eastAsia="Arial" w:cs="Arial"/>
+          <w:color w:val="000000" w:themeColor="text1"/>
+          <w:sz w:val="26"/>
+          <w:szCs w:val="26"/>
+        </w:rPr>
+        <w:t>2023/2024</w:t>
+      </w:r>
+    </w:p>
+    <w:p>
+      <w:pPr>
         <w:spacing w:line="20" w:lineRule="exact"/>
         <w:rPr>
           <w:szCs w:val="24"/>
@@ -211,6 +265,60 @@
           <w:szCs w:val="24"/>
         </w:rPr>
       </w:pPr>
+      <w:r>
+        <w:rPr>
+          <w:noProof/>
+          <w:szCs w:val="24"/>
+        </w:rPr>
+        <w:drawing>
+          <wp:inline distT="0" distB="0" distL="0" distR="0" wp14:anchorId="11C633DF" wp14:editId="3A778A82">
+            <wp:extent cx="4763135" cy="4763135"/>
+            <wp:effectExtent l="0" t="0" r="0" b="0"/>
+            <wp:docPr id="1343902553" name="Image 1"/>
+            <wp:cNvGraphicFramePr>
+              <a:graphicFrameLocks xmlns:a="http://schemas.openxmlformats.org/drawingml/2006/main" noChangeAspect="1"/>
+            </wp:cNvGraphicFramePr>
+            <a:graphic xmlns:a="http://schemas.openxmlformats.org/drawingml/2006/main">
+              <a:graphicData uri="http://schemas.openxmlformats.org/drawingml/2006/picture">
+                <pic:pic xmlns:pic="http://schemas.openxmlformats.org/drawingml/2006/picture">
+                  <pic:nvPicPr>
+                    <pic:cNvPr id="0" name="Picture 1"/>
+                    <pic:cNvPicPr>
+                      <a:picLocks noChangeAspect="1" noChangeArrowheads="1"/>
+                    </pic:cNvPicPr>
+                  </pic:nvPicPr>
+                  <pic:blipFill>
+                    <a:blip r:embed="rId11">
+                      <a:extLst>
+                        <a:ext uri="{28A0092B-C50C-407E-A947-70E740481C1C}">
+                          <a14:useLocalDpi xmlns:a14="http://schemas.microsoft.com/office/drawing/2010/main" val="0"/>
+                        </a:ext>
+                      </a:extLst>
+                    </a:blip>
+                    <a:srcRect/>
+                    <a:stretch>
+                      <a:fillRect/>
+                    </a:stretch>
+                  </pic:blipFill>
+                  <pic:spPr bwMode="auto">
+                    <a:xfrm>
+                      <a:off x="0" y="0"/>
+                      <a:ext cx="4763135" cy="4763135"/>
+                    </a:xfrm>
+                    <a:prstGeom prst="rect">
+                      <a:avLst/>
+                    </a:prstGeom>
+                    <a:noFill/>
+                    <a:ln>
+                      <a:noFill/>
+                    </a:ln>
+                  </pic:spPr>
+                </pic:pic>
+              </a:graphicData>
+            </a:graphic>
+          </wp:inline>
+        </w:drawing>
+      </w:r>
     </w:p>
     <w:p>
       <w:pPr>
@@ -243,86 +351,60 @@
           <w:szCs w:val="24"/>
         </w:rPr>
       </w:pPr>
-    </w:p>
-    <w:p>
-      <w:pPr>
-        <w:spacing w:line="200" w:lineRule="exact"/>
-        <w:rPr>
+      <w:r>
+        <w:rPr>
+          <w:noProof/>
           <w:szCs w:val="24"/>
         </w:rPr>
-      </w:pPr>
-    </w:p>
-    <w:p>
-      <w:pPr>
-        <w:spacing w:line="200" w:lineRule="exact"/>
-        <w:rPr>
-          <w:szCs w:val="24"/>
-        </w:rPr>
-      </w:pPr>
-    </w:p>
-    <w:p>
-      <w:pPr>
-        <w:spacing w:line="200" w:lineRule="exact"/>
-        <w:rPr>
-          <w:szCs w:val="24"/>
-        </w:rPr>
-      </w:pPr>
-    </w:p>
-    <w:p>
-      <w:pPr>
-        <w:spacing w:line="200" w:lineRule="exact"/>
-        <w:rPr>
-          <w:szCs w:val="24"/>
-        </w:rPr>
-      </w:pPr>
-    </w:p>
-    <w:p>
-      <w:pPr>
-        <w:spacing w:line="200" w:lineRule="exact"/>
-        <w:rPr>
-          <w:szCs w:val="24"/>
-        </w:rPr>
-      </w:pPr>
-    </w:p>
-    <w:p>
-      <w:pPr>
-        <w:spacing w:line="200" w:lineRule="exact"/>
-        <w:rPr>
-          <w:szCs w:val="24"/>
-        </w:rPr>
-      </w:pPr>
-    </w:p>
-    <w:p>
-      <w:pPr>
-        <w:spacing w:line="200" w:lineRule="exact"/>
-        <w:rPr>
-          <w:szCs w:val="24"/>
-        </w:rPr>
-      </w:pPr>
-    </w:p>
-    <w:p>
-      <w:pPr>
-        <w:spacing w:line="200" w:lineRule="exact"/>
-        <w:rPr>
-          <w:szCs w:val="24"/>
-        </w:rPr>
-      </w:pPr>
-    </w:p>
-    <w:p>
-      <w:pPr>
-        <w:spacing w:line="200" w:lineRule="exact"/>
-        <w:rPr>
-          <w:szCs w:val="24"/>
-        </w:rPr>
-      </w:pPr>
-    </w:p>
-    <w:p>
-      <w:pPr>
-        <w:spacing w:line="200" w:lineRule="exact"/>
-        <w:rPr>
-          <w:szCs w:val="24"/>
-        </w:rPr>
-      </w:pPr>
+        <w:drawing>
+          <wp:inline distT="0" distB="0" distL="0" distR="0" wp14:anchorId="20D3D518" wp14:editId="6EF92DB0">
+            <wp:extent cx="4763135" cy="4763135"/>
+            <wp:effectExtent l="0" t="0" r="0" b="0"/>
+            <wp:docPr id="1093903751" name="Image 2"/>
+            <wp:cNvGraphicFramePr>
+              <a:graphicFrameLocks xmlns:a="http://schemas.openxmlformats.org/drawingml/2006/main" noChangeAspect="1"/>
+            </wp:cNvGraphicFramePr>
+            <a:graphic xmlns:a="http://schemas.openxmlformats.org/drawingml/2006/main">
+              <a:graphicData uri="http://schemas.openxmlformats.org/drawingml/2006/picture">
+                <pic:pic xmlns:pic="http://schemas.openxmlformats.org/drawingml/2006/picture">
+                  <pic:nvPicPr>
+                    <pic:cNvPr id="0" name="Picture 2"/>
+                    <pic:cNvPicPr>
+                      <a:picLocks noChangeAspect="1" noChangeArrowheads="1"/>
+                    </pic:cNvPicPr>
+                  </pic:nvPicPr>
+                  <pic:blipFill>
+                    <a:blip r:embed="rId11">
+                      <a:extLst>
+                        <a:ext uri="{28A0092B-C50C-407E-A947-70E740481C1C}">
+                          <a14:useLocalDpi xmlns:a14="http://schemas.microsoft.com/office/drawing/2010/main" val="0"/>
+                        </a:ext>
+                      </a:extLst>
+                    </a:blip>
+                    <a:srcRect/>
+                    <a:stretch>
+                      <a:fillRect/>
+                    </a:stretch>
+                  </pic:blipFill>
+                  <pic:spPr bwMode="auto">
+                    <a:xfrm>
+                      <a:off x="0" y="0"/>
+                      <a:ext cx="4763135" cy="4763135"/>
+                    </a:xfrm>
+                    <a:prstGeom prst="rect">
+                      <a:avLst/>
+                    </a:prstGeom>
+                    <a:noFill/>
+                    <a:ln>
+                      <a:noFill/>
+                    </a:ln>
+                  </pic:spPr>
+                </pic:pic>
+              </a:graphicData>
+            </a:graphic>
+          </wp:inline>
+        </w:drawing>
+      </w:r>
     </w:p>
     <w:p>
       <w:pPr>
@@ -629,6 +711,25 @@
           <w:sz w:val="32"/>
           <w:szCs w:val="28"/>
         </w:rPr>
+        <w:br w:type="page"/>
+      </w:r>
+    </w:p>
+    <w:p>
+      <w:pPr>
+        <w:rPr>
+          <w:b/>
+          <w:bCs/>
+          <w:sz w:val="32"/>
+          <w:szCs w:val="28"/>
+        </w:rPr>
+      </w:pPr>
+      <w:r>
+        <w:rPr>
+          <w:b/>
+          <w:bCs/>
+          <w:sz w:val="32"/>
+          <w:szCs w:val="28"/>
+        </w:rPr>
         <w:lastRenderedPageBreak/>
         <w:t xml:space="preserve">Résumé </w:t>
       </w:r>
@@ -658,6 +759,11 @@
         <w:ind w:firstLine="720"/>
         <w:jc w:val="both"/>
       </w:pPr>
+    </w:p>
+    <w:p>
+      <w:pPr>
+        <w:jc w:val="both"/>
+      </w:pPr>
       <w:r>
         <w:t xml:space="preserve">L’objectif consiste </w:t>
       </w:r>
@@ -680,7 +786,13 @@
         <w:t>Pour cela, n</w:t>
       </w:r>
       <w:r>
-        <w:t xml:space="preserve">ous avons dans un premier dû nous accommoder </w:t>
+        <w:t>ous avons dans un premier</w:t>
+      </w:r>
+      <w:r>
+        <w:t xml:space="preserve"> temps</w:t>
+      </w:r>
+      <w:r>
+        <w:t xml:space="preserve"> dû nous accommoder </w:t>
       </w:r>
       <w:r>
         <w:t xml:space="preserve">aux ressources à notre disposition </w:t>
@@ -689,7 +801,15 @@
         <w:t xml:space="preserve">telles que le cahier des charges du client </w:t>
       </w:r>
       <w:r>
-        <w:t>ou encore le système physique dans lequel notre solution doit être implémentée. Nous avons par la suite déroulé une phase de conception qui vise à s’approprier le besoin du client pour proposer une solution théorique réalisable avec nos moyens. Suite à cela, il nous a été possible de réaliser le superviseur grâce à un travail de programmation suivi de tests d’implémentation. Finalement, nous avons pu présenter les résultats de cette étude et conclure sur nos performances vis-à-vis du besoin initial.</w:t>
+        <w:t xml:space="preserve">ou encore le système physique dans lequel notre solution doit être implémentée. Nous avons par la suite déroulé une phase de conception qui vise à s’approprier le besoin du client pour proposer une solution théorique réalisable avec nos moyens. </w:t>
+      </w:r>
+      <w:proofErr w:type="gramStart"/>
+      <w:r>
+        <w:t>Suite à</w:t>
+      </w:r>
+      <w:proofErr w:type="gramEnd"/>
+      <w:r>
+        <w:t xml:space="preserve"> cela, il nous a été possible de réaliser le superviseur grâce à un travail de programmation suivi de tests d’implémentation. Finalement, nous avons pu présenter les résultats de cette étude et conclure sur nos performances vis-à-vis du besoin initial.</w:t>
       </w:r>
     </w:p>
     <w:p>
@@ -758,6 +878,14 @@
     <w:p>
       <w:pPr>
         <w:ind w:firstLine="720"/>
+        <w:jc w:val="both"/>
+        <w:rPr>
+          <w:lang w:val="en-GB"/>
+        </w:rPr>
+      </w:pPr>
+    </w:p>
+    <w:p>
+      <w:pPr>
         <w:jc w:val="both"/>
         <w:rPr>
           <w:lang w:val="en-GB"/>
@@ -910,6 +1038,7 @@
               <w:noProof/>
               <w:kern w:val="2"/>
               <w:szCs w:val="24"/>
+              <w:lang w:val="fr-FR" w:eastAsia="fr-FR"/>
               <w14:ligatures w14:val="standardContextual"/>
             </w:rPr>
           </w:pPr>
@@ -922,7 +1051,7 @@
           <w:r>
             <w:fldChar w:fldCharType="separate"/>
           </w:r>
-          <w:hyperlink w:anchor="_Toc165737234" w:history="1">
+          <w:hyperlink w:anchor="_Toc167099464" w:history="1">
             <w:r>
               <w:rPr>
                 <w:rStyle w:val="Lienhypertexte"/>
@@ -936,6 +1065,7 @@
                 <w:noProof/>
                 <w:kern w:val="2"/>
                 <w:szCs w:val="24"/>
+                <w:lang w:val="fr-FR" w:eastAsia="fr-FR"/>
                 <w14:ligatures w14:val="standardContextual"/>
               </w:rPr>
               <w:tab/>
@@ -966,7 +1096,7 @@
                 <w:noProof/>
                 <w:webHidden/>
               </w:rPr>
-              <w:instrText xml:space="preserve"> PAGEREF _Toc165737234 \h </w:instrText>
+              <w:instrText xml:space="preserve"> PAGEREF _Toc167099464 \h </w:instrText>
             </w:r>
             <w:r>
               <w:rPr>
@@ -986,7 +1116,7 @@
                 <w:noProof/>
                 <w:webHidden/>
               </w:rPr>
-              <w:t>5</w:t>
+              <w:t>1</w:t>
             </w:r>
             <w:r>
               <w:rPr>
@@ -1005,10 +1135,11 @@
               <w:noProof/>
               <w:kern w:val="2"/>
               <w:szCs w:val="24"/>
+              <w:lang w:val="fr-FR" w:eastAsia="fr-FR"/>
               <w14:ligatures w14:val="standardContextual"/>
             </w:rPr>
           </w:pPr>
-          <w:hyperlink w:anchor="_Toc165737235" w:history="1">
+          <w:hyperlink w:anchor="_Toc167099465" w:history="1">
             <w:r>
               <w:rPr>
                 <w:rStyle w:val="Lienhypertexte"/>
@@ -1023,6 +1154,7 @@
                 <w:noProof/>
                 <w:kern w:val="2"/>
                 <w:szCs w:val="24"/>
+                <w:lang w:val="fr-FR" w:eastAsia="fr-FR"/>
                 <w14:ligatures w14:val="standardContextual"/>
               </w:rPr>
               <w:tab/>
@@ -1061,7 +1193,7 @@
                 <w:noProof/>
                 <w:webHidden/>
               </w:rPr>
-              <w:instrText xml:space="preserve"> PAGEREF _Toc165737235 \h </w:instrText>
+              <w:instrText xml:space="preserve"> PAGEREF _Toc167099465 \h </w:instrText>
             </w:r>
             <w:r>
               <w:rPr>
@@ -1081,7 +1213,7 @@
                 <w:noProof/>
                 <w:webHidden/>
               </w:rPr>
-              <w:t>6</w:t>
+              <w:t>2</w:t>
             </w:r>
             <w:r>
               <w:rPr>
@@ -1100,10 +1232,11 @@
               <w:noProof/>
               <w:kern w:val="2"/>
               <w:szCs w:val="24"/>
+              <w:lang w:val="fr-FR" w:eastAsia="fr-FR"/>
               <w14:ligatures w14:val="standardContextual"/>
             </w:rPr>
           </w:pPr>
-          <w:hyperlink w:anchor="_Toc165737236" w:history="1">
+          <w:hyperlink w:anchor="_Toc167099466" w:history="1">
             <w:r>
               <w:rPr>
                 <w:rStyle w:val="Lienhypertexte"/>
@@ -1117,6 +1250,7 @@
                 <w:noProof/>
                 <w:kern w:val="2"/>
                 <w:szCs w:val="24"/>
+                <w:lang w:val="fr-FR" w:eastAsia="fr-FR"/>
                 <w14:ligatures w14:val="standardContextual"/>
               </w:rPr>
               <w:tab/>
@@ -1126,7 +1260,7 @@
                 <w:rStyle w:val="Lienhypertexte"/>
                 <w:noProof/>
               </w:rPr>
-              <w:t>Architectures physiques</w:t>
+              <w:t>Architecture physique</w:t>
             </w:r>
             <w:r>
               <w:rPr>
@@ -1147,7 +1281,7 @@
                 <w:noProof/>
                 <w:webHidden/>
               </w:rPr>
-              <w:instrText xml:space="preserve"> PAGEREF _Toc165737236 \h </w:instrText>
+              <w:instrText xml:space="preserve"> PAGEREF _Toc167099466 \h </w:instrText>
             </w:r>
             <w:r>
               <w:rPr>
@@ -1167,7 +1301,7 @@
                 <w:noProof/>
                 <w:webHidden/>
               </w:rPr>
-              <w:t>7</w:t>
+              <w:t>5</w:t>
             </w:r>
             <w:r>
               <w:rPr>
@@ -1186,10 +1320,11 @@
               <w:noProof/>
               <w:kern w:val="2"/>
               <w:szCs w:val="24"/>
+              <w:lang w:val="fr-FR" w:eastAsia="fr-FR"/>
               <w14:ligatures w14:val="standardContextual"/>
             </w:rPr>
           </w:pPr>
-          <w:hyperlink w:anchor="_Toc165737237" w:history="1">
+          <w:hyperlink w:anchor="_Toc167099467" w:history="1">
             <w:r>
               <w:rPr>
                 <w:rStyle w:val="Lienhypertexte"/>
@@ -1203,6 +1338,7 @@
                 <w:noProof/>
                 <w:kern w:val="2"/>
                 <w:szCs w:val="24"/>
+                <w:lang w:val="fr-FR" w:eastAsia="fr-FR"/>
                 <w14:ligatures w14:val="standardContextual"/>
               </w:rPr>
               <w:tab/>
@@ -1233,7 +1369,7 @@
                 <w:noProof/>
                 <w:webHidden/>
               </w:rPr>
-              <w:instrText xml:space="preserve"> PAGEREF _Toc165737237 \h </w:instrText>
+              <w:instrText xml:space="preserve"> PAGEREF _Toc167099467 \h </w:instrText>
             </w:r>
             <w:r>
               <w:rPr>
@@ -1253,7 +1389,7 @@
                 <w:noProof/>
                 <w:webHidden/>
               </w:rPr>
-              <w:t>10</w:t>
+              <w:t>14</w:t>
             </w:r>
             <w:r>
               <w:rPr>
@@ -1272,10 +1408,11 @@
               <w:noProof/>
               <w:kern w:val="2"/>
               <w:szCs w:val="24"/>
+              <w:lang w:val="fr-FR" w:eastAsia="fr-FR"/>
               <w14:ligatures w14:val="standardContextual"/>
             </w:rPr>
           </w:pPr>
-          <w:hyperlink w:anchor="_Toc165737238" w:history="1">
+          <w:hyperlink w:anchor="_Toc167099468" w:history="1">
             <w:r>
               <w:rPr>
                 <w:rStyle w:val="Lienhypertexte"/>
@@ -1289,6 +1426,7 @@
                 <w:noProof/>
                 <w:kern w:val="2"/>
                 <w:szCs w:val="24"/>
+                <w:lang w:val="fr-FR" w:eastAsia="fr-FR"/>
                 <w14:ligatures w14:val="standardContextual"/>
               </w:rPr>
               <w:tab/>
@@ -1319,7 +1457,7 @@
                 <w:noProof/>
                 <w:webHidden/>
               </w:rPr>
-              <w:instrText xml:space="preserve"> PAGEREF _Toc165737238 \h </w:instrText>
+              <w:instrText xml:space="preserve"> PAGEREF _Toc167099468 \h </w:instrText>
             </w:r>
             <w:r>
               <w:rPr>
@@ -1339,7 +1477,7 @@
                 <w:noProof/>
                 <w:webHidden/>
               </w:rPr>
-              <w:t>11</w:t>
+              <w:t>16</w:t>
             </w:r>
             <w:r>
               <w:rPr>
@@ -1358,10 +1496,11 @@
               <w:noProof/>
               <w:kern w:val="2"/>
               <w:szCs w:val="24"/>
+              <w:lang w:val="fr-FR" w:eastAsia="fr-FR"/>
               <w14:ligatures w14:val="standardContextual"/>
             </w:rPr>
           </w:pPr>
-          <w:hyperlink w:anchor="_Toc165737239" w:history="1">
+          <w:hyperlink w:anchor="_Toc167099469" w:history="1">
             <w:r>
               <w:rPr>
                 <w:rStyle w:val="Lienhypertexte"/>
@@ -1375,6 +1514,7 @@
                 <w:noProof/>
                 <w:kern w:val="2"/>
                 <w:szCs w:val="24"/>
+                <w:lang w:val="fr-FR" w:eastAsia="fr-FR"/>
                 <w14:ligatures w14:val="standardContextual"/>
               </w:rPr>
               <w:tab/>
@@ -1405,7 +1545,7 @@
                 <w:noProof/>
                 <w:webHidden/>
               </w:rPr>
-              <w:instrText xml:space="preserve"> PAGEREF _Toc165737239 \h </w:instrText>
+              <w:instrText xml:space="preserve"> PAGEREF _Toc167099469 \h </w:instrText>
             </w:r>
             <w:r>
               <w:rPr>
@@ -1425,7 +1565,7 @@
                 <w:noProof/>
                 <w:webHidden/>
               </w:rPr>
-              <w:t>12</w:t>
+              <w:t>17</w:t>
             </w:r>
             <w:r>
               <w:rPr>
@@ -1813,6 +1953,16 @@
           <w:sz w:val="40"/>
           <w:szCs w:val="32"/>
         </w:rPr>
+        <w:sectPr>
+          <w:headerReference w:type="default" r:id="rId12"/>
+          <w:footerReference w:type="default" r:id="rId13"/>
+          <w:pgSz w:w="11900" w:h="16838"/>
+          <w:pgMar w:top="1417" w:right="1246" w:bottom="1440" w:left="1440" w:header="0" w:footer="0" w:gutter="0"/>
+          <w:pgNumType w:start="4"/>
+          <w:cols w:space="720" w:equalWidth="0">
+            <w:col w:w="9214"/>
+          </w:cols>
+        </w:sectPr>
       </w:pPr>
       <w:r>
         <w:rPr>
@@ -1829,7 +1979,7 @@
       <w:pPr>
         <w:pStyle w:val="Titre1"/>
       </w:pPr>
-      <w:bookmarkStart w:id="2" w:name="_Toc165737234"/>
+      <w:bookmarkStart w:id="2" w:name="_Toc167099464"/>
       <w:r>
         <w:lastRenderedPageBreak/>
         <w:t>Introduction</w:t>
@@ -1855,7 +2005,6 @@
     </w:p>
     <w:p>
       <w:pPr>
-        <w:ind w:firstLine="720"/>
         <w:jc w:val="both"/>
       </w:pPr>
       <w:r>
@@ -1903,7 +2052,13 @@
       </w:r>
       <w:proofErr w:type="spellEnd"/>
       <w:r>
-        <w:t xml:space="preserve"> Pi 3 avec l’OS </w:t>
+        <w:t xml:space="preserve"> Pi </w:t>
+      </w:r>
+      <w:r>
+        <w:t>4</w:t>
+      </w:r>
+      <w:r>
+        <w:t xml:space="preserve"> avec l’OS </w:t>
       </w:r>
       <w:proofErr w:type="spellStart"/>
       <w:r>
@@ -1922,7 +2077,13 @@
       </w:r>
       <w:proofErr w:type="spellEnd"/>
       <w:r>
-        <w:t>. Il s’agit du composant qui viendra accueillir le code de notre superviseur et assurera sa communication avec le robot. La carte dispose également d’un module caméra.</w:t>
+        <w:t>. Il s’agit du composant qui viendra accueillir le code de notre superviseur et assurera sa communication avec le robot</w:t>
+      </w:r>
+      <w:r>
+        <w:t xml:space="preserve"> ainsi qu’avec notre moniteur</w:t>
+      </w:r>
+      <w:r>
+        <w:t>. La carte dispose également d’un module caméra.</w:t>
       </w:r>
     </w:p>
     <w:p>
@@ -2006,26 +2167,42 @@
     </w:p>
     <w:p>
       <w:pPr>
+        <w:jc w:val="both"/>
+      </w:pPr>
+      <w:r>
+        <w:t>Ce</w:t>
+      </w:r>
+      <w:r>
+        <w:t xml:space="preserve">tte étude </w:t>
+      </w:r>
+      <w:r>
+        <w:t>est réalisé</w:t>
+      </w:r>
+      <w:r>
+        <w:t>e</w:t>
+      </w:r>
+      <w:r>
+        <w:t xml:space="preserve"> en 4 séances de TP et couvre un vaste panel d’activités de l’ingénieur</w:t>
+      </w:r>
+      <w:r>
+        <w:t>. En commençant par la prise en main d’un nouvel environnement de travail et l’établissement de besoins, il sollicite également les phases de conception et de développement d’une solution technique, jusqu’à sa livraison au client.</w:t>
+      </w:r>
+    </w:p>
+    <w:p>
+      <w:pPr>
         <w:ind w:firstLine="720"/>
         <w:jc w:val="both"/>
       </w:pPr>
-      <w:r>
-        <w:t>Ce</w:t>
-      </w:r>
-      <w:r>
-        <w:t xml:space="preserve">tte étude </w:t>
-      </w:r>
-      <w:r>
-        <w:t>est réalisé</w:t>
-      </w:r>
-      <w:r>
-        <w:t>e</w:t>
-      </w:r>
-      <w:r>
-        <w:t xml:space="preserve"> en 4 séances de TP et couvre un vaste panel d’activités de l’ingénieur</w:t>
-      </w:r>
-      <w:r>
-        <w:t>. En commençant par la prise en main d’un nouvel environnement de travail et l’établissement de besoins, il sollicite également les phases de conception et de développement d’une solution technique, jusqu’à sa livraison au client.</w:t>
+    </w:p>
+    <w:p>
+      <w:pPr>
+        <w:jc w:val="both"/>
+      </w:pPr>
+      <w:r>
+        <w:t xml:space="preserve">Il met finalement en place différents aspects </w:t>
+      </w:r>
+      <w:r>
+        <w:t>théoriques et pratiques, tant sur des bases acquises comme la programmation C que sur de nouveaux concepts fondamentaux des systèmes temps réel.</w:t>
       </w:r>
     </w:p>
     <w:p>
@@ -2036,28 +2213,9 @@
     </w:p>
     <w:p>
       <w:pPr>
-        <w:ind w:firstLine="720"/>
         <w:jc w:val="both"/>
       </w:pPr>
       <w:r>
-        <w:t xml:space="preserve">Il met finalement en place différents aspects </w:t>
-      </w:r>
-      <w:r>
-        <w:t>théoriques et pratiques, tant sur des bases acquises comme la programmation C que sur de nouveaux concepts fondamentaux des systèmes temps réel.</w:t>
-      </w:r>
-    </w:p>
-    <w:p>
-      <w:pPr>
-        <w:ind w:firstLine="720"/>
-        <w:jc w:val="both"/>
-      </w:pPr>
-    </w:p>
-    <w:p>
-      <w:pPr>
-        <w:ind w:firstLine="720"/>
-        <w:jc w:val="both"/>
-      </w:pPr>
-      <w:r>
         <w:t xml:space="preserve">Nous allons par la suite explorer ces axes en entrant plus en détails dans le cœur du projet. </w:t>
       </w:r>
       <w:r>
@@ -2071,7 +2229,7 @@
           <w:rFonts w:eastAsia="Arial"/>
         </w:rPr>
       </w:pPr>
-      <w:bookmarkStart w:id="3" w:name="_Toc165737235"/>
+      <w:bookmarkStart w:id="3" w:name="_Toc167099465"/>
       <w:r>
         <w:rPr>
           <w:rFonts w:eastAsia="Arial"/>
@@ -2104,7 +2262,7 @@
     <w:p>
       <w:pPr>
         <w:spacing w:line="263" w:lineRule="auto"/>
-        <w:ind w:right="100"/>
+        <w:ind w:right="100" w:firstLine="720"/>
         <w:jc w:val="both"/>
         <w:rPr>
           <w:rFonts w:eastAsia="Arial" w:cs="Arial"/>
@@ -3998,7 +4156,6 @@
           <w:rFonts w:eastAsia="Arial" w:cs="Arial"/>
           <w:szCs w:val="24"/>
         </w:rPr>
-        <w:lastRenderedPageBreak/>
         <w:t>Ce travail préliminaire nous permet de mettre en lumière des blocs fonctionnels que nous devrons réaliser pour remplir notre mission.</w:t>
       </w:r>
     </w:p>
@@ -4094,6 +4251,7 @@
           <w:szCs w:val="24"/>
           <w:lang w:val="en-GB" w:eastAsia="en-GB"/>
         </w:rPr>
+        <w:lastRenderedPageBreak/>
         <w:drawing>
           <wp:anchor distT="0" distB="0" distL="114300" distR="114300" simplePos="0" relativeHeight="251658240" behindDoc="0" locked="0" layoutInCell="1" allowOverlap="1" wp14:anchorId="5FFF9B0B" wp14:editId="23B692E0">
             <wp:simplePos x="0" y="0"/>
@@ -4128,7 +4286,7 @@
                     </pic:cNvPicPr>
                   </pic:nvPicPr>
                   <pic:blipFill>
-                    <a:blip r:embed="rId11" cstate="print">
+                    <a:blip r:embed="rId14" cstate="print">
                       <a:extLst>
                         <a:ext uri="{28A0092B-C50C-407E-A947-70E740481C1C}">
                           <a14:useLocalDpi xmlns:a14="http://schemas.microsoft.com/office/drawing/2010/main" val="0"/>
@@ -4220,7 +4378,6 @@
           <w:rFonts w:eastAsia="Arial" w:cs="Arial"/>
           <w:color w:val="000000" w:themeColor="text1"/>
         </w:rPr>
-        <w:lastRenderedPageBreak/>
         <w:t xml:space="preserve">Une fois ce travail réalisé, nous avons </w:t>
       </w:r>
       <w:r>
@@ -4292,8 +4449,9 @@
       <w:pPr>
         <w:pStyle w:val="Titre1"/>
       </w:pPr>
-      <w:bookmarkStart w:id="4" w:name="_Toc165737236"/>
-      <w:r>
+      <w:bookmarkStart w:id="4" w:name="_Toc167099466"/>
+      <w:r>
+        <w:lastRenderedPageBreak/>
         <w:t xml:space="preserve">Architecture </w:t>
       </w:r>
       <w:r>
@@ -4301,6 +4459,7 @@
       </w:r>
       <w:bookmarkEnd w:id="4"/>
     </w:p>
+    <w:p/>
     <w:p>
       <w:pPr>
         <w:tabs>
@@ -4314,6 +4473,7 @@
     </w:p>
     <w:p>
       <w:pPr>
+        <w:ind w:firstLine="720"/>
         <w:jc w:val="both"/>
         <w:rPr>
           <w:rFonts w:eastAsia="Arial" w:cs="Arial"/>
@@ -4375,12 +4535,42 @@
         <w:rPr>
           <w:rFonts w:eastAsia="Arial" w:cs="Arial"/>
         </w:rPr>
-        <w:t>Comme évoqué en introduction, nous avons à disposition une Raspberry Pi dans laquelle nous allons implémenter notre programme superviseur. Le code en question est développé en C</w:t>
+        <w:t>Comme évoqué en introduction, nous avons à disposition un Raspberry Pi dans l</w:t>
       </w:r>
       <w:r>
         <w:rPr>
           <w:rFonts w:eastAsia="Arial" w:cs="Arial"/>
         </w:rPr>
+        <w:t>e</w:t>
+      </w:r>
+      <w:r>
+        <w:rPr>
+          <w:rFonts w:eastAsia="Arial" w:cs="Arial"/>
+        </w:rPr>
+        <w:t>quel</w:t>
+      </w:r>
+      <w:r>
+        <w:rPr>
+          <w:rFonts w:eastAsia="Arial" w:cs="Arial"/>
+        </w:rPr>
+        <w:t xml:space="preserve"> </w:t>
+      </w:r>
+      <w:r>
+        <w:rPr>
+          <w:rFonts w:eastAsia="Arial" w:cs="Arial"/>
+        </w:rPr>
+        <w:t>nous allons implémenter notre programme superviseur. Le code en question est développé en C</w:t>
+      </w:r>
+      <w:r>
+        <w:rPr>
+          <w:rFonts w:eastAsia="Arial" w:cs="Arial"/>
+        </w:rPr>
+        <w:t>++</w:t>
+      </w:r>
+      <w:r>
+        <w:rPr>
+          <w:rFonts w:eastAsia="Arial" w:cs="Arial"/>
+        </w:rPr>
         <w:t xml:space="preserve">, tout en ayant recours à l’API </w:t>
       </w:r>
       <w:proofErr w:type="spellStart"/>
@@ -4423,13 +4613,25 @@
         <w:rPr>
           <w:rFonts w:eastAsia="Arial" w:cs="Arial"/>
         </w:rPr>
-        <w:t>Entre autres, ces fonctions vont nous permettre de mettre en place la base de l’ordonnancement des tâches en temps réel ; les sémaphores et les mutex.</w:t>
+        <w:t>Entre autres, ces fonctions vont nous permettre de mettre en place la base de l’ordonnancement des tâches en temps réel</w:t>
       </w:r>
       <w:r>
         <w:rPr>
           <w:rFonts w:eastAsia="Arial" w:cs="Arial"/>
         </w:rPr>
-        <w:t xml:space="preserve"> Les sémaphores nous serviront à synchroniser l’accès à une tâches par les différents éléments du système, tandis que les mutex serviront à bloquer l’accès à une variable par plusieurs threads simultanément.</w:t>
+        <w:t> :</w:t>
+      </w:r>
+      <w:r>
+        <w:rPr>
+          <w:rFonts w:eastAsia="Arial" w:cs="Arial"/>
+        </w:rPr>
+        <w:t xml:space="preserve"> les sémaphores et les mutex.</w:t>
+      </w:r>
+      <w:r>
+        <w:rPr>
+          <w:rFonts w:eastAsia="Arial" w:cs="Arial"/>
+        </w:rPr>
+        <w:t xml:space="preserve"> Les sémaphores nous serviront à synchroniser l’accès à une tâche par les différents éléments du système, tandis que les mutex serviront à bloquer l’accès à une variable par plusieurs threads simultanément.</w:t>
       </w:r>
     </w:p>
     <w:p>
@@ -4457,13 +4659,13 @@
         <w:rPr>
           <w:rFonts w:eastAsia="Arial" w:cs="Arial"/>
         </w:rPr>
-        <w:t xml:space="preserve">des </w:t>
+        <w:t>des tâches</w:t>
       </w:r>
       <w:r>
         <w:rPr>
           <w:rFonts w:eastAsia="Arial" w:cs="Arial"/>
         </w:rPr>
-        <w:t xml:space="preserve"> tâches et de communication entre elles, il est important </w:t>
+        <w:t xml:space="preserve"> et de communication entre elles, il est important </w:t>
       </w:r>
       <w:r>
         <w:rPr>
@@ -4499,8 +4701,22 @@
         <w:rPr>
           <w:rFonts w:eastAsia="Arial" w:cs="Arial"/>
         </w:rPr>
-        <w:t xml:space="preserve">définir précisément </w:t>
-      </w:r>
+        <w:t>définir précisément</w:t>
+      </w:r>
+      <w:r>
+        <w:rPr>
+          <w:rFonts w:eastAsia="Arial" w:cs="Arial"/>
+        </w:rPr>
+        <w:t>.</w:t>
+      </w:r>
+    </w:p>
+    <w:p>
+      <w:pPr>
+        <w:jc w:val="both"/>
+        <w:rPr>
+          <w:rFonts w:eastAsia="Arial" w:cs="Arial"/>
+        </w:rPr>
+      </w:pPr>
     </w:p>
     <w:p>
       <w:pPr>
@@ -5582,7 +5798,6 @@
                 <w:sz w:val="20"/>
                 <w:szCs w:val="20"/>
               </w:rPr>
-              <w:lastRenderedPageBreak/>
               <w:t>T_MOVE</w:t>
             </w:r>
           </w:p>
@@ -5971,6 +6186,7 @@
                 <w:sz w:val="20"/>
                 <w:szCs w:val="20"/>
               </w:rPr>
+              <w:lastRenderedPageBreak/>
               <w:t>Caméra démarrée</w:t>
             </w:r>
           </w:p>
@@ -6626,12 +6842,28 @@
           <w:rFonts w:cs="Arial"/>
         </w:rPr>
       </w:pPr>
-      <w:r>
+    </w:p>
+    <w:p>
+      <w:pPr>
+        <w:jc w:val="both"/>
         <w:rPr>
           <w:rFonts w:cs="Arial"/>
         </w:rPr>
+      </w:pPr>
+      <w:r>
+        <w:rPr>
+          <w:rFonts w:cs="Arial"/>
+        </w:rPr>
         <w:t>Une fois ce travail effectué, nous avons pu déterminer pour chaque tâche la nécessité ou non de protéger leur accès par un mutex ou de synchroniser leur accès par un sémaphore. Ces choix ont été basés sur les données communiquées entre les différentes tâches.</w:t>
       </w:r>
+    </w:p>
+    <w:p>
+      <w:pPr>
+        <w:jc w:val="both"/>
+        <w:rPr>
+          <w:rFonts w:cs="Arial"/>
+        </w:rPr>
+      </w:pPr>
     </w:p>
     <w:p>
       <w:pPr>
@@ -6764,8 +6996,9 @@
                 <w:sz w:val="16"/>
                 <w:szCs w:val="20"/>
               </w:rPr>
-              <w:t xml:space="preserve"> (voir diagramme d’architecture logique</w:t>
-            </w:r>
+              <w:t xml:space="preserve"> (</w:t>
+            </w:r>
+            <w:proofErr w:type="gramStart"/>
             <w:r>
               <w:rPr>
                 <w:rFonts w:eastAsia="Arial" w:cs="Arial"/>
@@ -6774,8 +7007,9 @@
                 <w:sz w:val="16"/>
                 <w:szCs w:val="20"/>
               </w:rPr>
-              <w:t xml:space="preserve"> statique</w:t>
-            </w:r>
+              <w:t>voir</w:t>
+            </w:r>
+            <w:proofErr w:type="gramEnd"/>
             <w:r>
               <w:rPr>
                 <w:rFonts w:eastAsia="Arial" w:cs="Arial"/>
@@ -6784,71 +7018,114 @@
                 <w:sz w:val="16"/>
                 <w:szCs w:val="20"/>
               </w:rPr>
-              <w:t>)</w:t>
-            </w:r>
-          </w:p>
-        </w:tc>
-        <w:tc>
-          <w:tcPr>
-            <w:tcW w:w="1617" w:type="pct"/>
-          </w:tcPr>
-          <w:p>
-            <w:pPr>
-              <w:ind w:left="100"/>
-              <w:cnfStyle w:val="100000000000" w:firstRow="1" w:lastRow="0" w:firstColumn="0" w:lastColumn="0" w:oddVBand="0" w:evenVBand="0" w:oddHBand="0" w:evenHBand="0" w:firstRowFirstColumn="0" w:firstRowLastColumn="0" w:lastRowFirstColumn="0" w:lastRowLastColumn="0"/>
+              <w:t xml:space="preserve"> diagramme d’architecture logique</w:t>
+            </w:r>
+            <w:r>
               <w:rPr>
                 <w:rFonts w:eastAsia="Arial" w:cs="Arial"/>
                 <w:b w:val="0"/>
                 <w:bCs w:val="0"/>
-                <w:sz w:val="20"/>
-              </w:rPr>
-            </w:pPr>
+                <w:sz w:val="16"/>
+                <w:szCs w:val="20"/>
+              </w:rPr>
+              <w:t xml:space="preserve"> statique</w:t>
+            </w:r>
             <w:r>
               <w:rPr>
                 <w:rFonts w:eastAsia="Arial" w:cs="Arial"/>
-                <w:sz w:val="20"/>
-              </w:rPr>
-              <w:t>Mode de communication</w:t>
-            </w:r>
-            <w:r>
-              <w:rPr>
-                <w:rFonts w:eastAsia="Arial" w:cs="Arial"/>
-                <w:sz w:val="20"/>
-              </w:rPr>
-              <w:t xml:space="preserve"> (variable globale, </w:t>
-            </w:r>
-            <w:proofErr w:type="spellStart"/>
-            <w:r>
-              <w:rPr>
-                <w:rFonts w:eastAsia="Arial" w:cs="Arial"/>
-                <w:sz w:val="20"/>
-              </w:rPr>
-              <w:t>messageQueue</w:t>
-            </w:r>
-            <w:proofErr w:type="spellEnd"/>
-            <w:r>
-              <w:rPr>
-                <w:rFonts w:eastAsia="Arial" w:cs="Arial"/>
-                <w:sz w:val="20"/>
-              </w:rPr>
-              <w:t>, …) et caractérisation</w:t>
-            </w:r>
-          </w:p>
+                <w:b w:val="0"/>
+                <w:bCs w:val="0"/>
+                <w:sz w:val="16"/>
+                <w:szCs w:val="20"/>
+              </w:rPr>
+              <w:t>)</w:t>
+            </w:r>
+          </w:p>
+        </w:tc>
+        <w:tc>
+          <w:tcPr>
+            <w:tcW w:w="1617" w:type="pct"/>
+          </w:tcPr>
           <w:p>
             <w:pPr>
               <w:ind w:left="100"/>
               <w:cnfStyle w:val="100000000000" w:firstRow="1" w:lastRow="0" w:firstColumn="0" w:lastColumn="0" w:oddVBand="0" w:evenVBand="0" w:oddHBand="0" w:evenHBand="0" w:firstRowFirstColumn="0" w:firstRowLastColumn="0" w:lastRowFirstColumn="0" w:lastRowLastColumn="0"/>
               <w:rPr>
-                <w:sz w:val="20"/>
-                <w:szCs w:val="20"/>
-              </w:rPr>
-            </w:pPr>
-            <w:r>
-              <w:rPr>
                 <w:rFonts w:eastAsia="Arial" w:cs="Arial"/>
-                <w:sz w:val="20"/>
-              </w:rPr>
-              <w:t>(Id, nom, taille, timeout, ..)</w:t>
+                <w:b w:val="0"/>
+                <w:bCs w:val="0"/>
+                <w:sz w:val="20"/>
+              </w:rPr>
+            </w:pPr>
+            <w:r>
+              <w:rPr>
+                <w:rFonts w:eastAsia="Arial" w:cs="Arial"/>
+                <w:sz w:val="20"/>
+              </w:rPr>
+              <w:t>Mode de communication</w:t>
+            </w:r>
+            <w:r>
+              <w:rPr>
+                <w:rFonts w:eastAsia="Arial" w:cs="Arial"/>
+                <w:sz w:val="20"/>
+              </w:rPr>
+              <w:t xml:space="preserve"> (variable globale, </w:t>
+            </w:r>
+            <w:proofErr w:type="spellStart"/>
+            <w:r>
+              <w:rPr>
+                <w:rFonts w:eastAsia="Arial" w:cs="Arial"/>
+                <w:sz w:val="20"/>
+              </w:rPr>
+              <w:t>messageQueue</w:t>
+            </w:r>
+            <w:proofErr w:type="spellEnd"/>
+            <w:r>
+              <w:rPr>
+                <w:rFonts w:eastAsia="Arial" w:cs="Arial"/>
+                <w:sz w:val="20"/>
+              </w:rPr>
+              <w:t>, …) et caractérisation</w:t>
+            </w:r>
+          </w:p>
+          <w:p>
+            <w:pPr>
+              <w:ind w:left="100"/>
+              <w:cnfStyle w:val="100000000000" w:firstRow="1" w:lastRow="0" w:firstColumn="0" w:lastColumn="0" w:oddVBand="0" w:evenVBand="0" w:oddHBand="0" w:evenHBand="0" w:firstRowFirstColumn="0" w:firstRowLastColumn="0" w:lastRowFirstColumn="0" w:lastRowLastColumn="0"/>
+              <w:rPr>
+                <w:sz w:val="20"/>
+                <w:szCs w:val="20"/>
+              </w:rPr>
+            </w:pPr>
+            <w:r>
+              <w:rPr>
+                <w:rFonts w:eastAsia="Arial" w:cs="Arial"/>
+                <w:sz w:val="20"/>
+              </w:rPr>
+              <w:t xml:space="preserve">(Id, nom, taille, </w:t>
+            </w:r>
+            <w:r>
+              <w:rPr>
+                <w:rFonts w:eastAsia="Arial" w:cs="Arial"/>
+                <w:sz w:val="20"/>
+              </w:rPr>
+              <w:t xml:space="preserve">timeout, </w:t>
+            </w:r>
+            <w:proofErr w:type="gramStart"/>
+            <w:r>
+              <w:rPr>
+                <w:rFonts w:eastAsia="Arial" w:cs="Arial"/>
+                <w:sz w:val="20"/>
+              </w:rPr>
+              <w:t xml:space="preserve"> ..</w:t>
+            </w:r>
+            <w:proofErr w:type="gramEnd"/>
+            <w:r>
+              <w:rPr>
+                <w:rFonts w:eastAsia="Arial" w:cs="Arial"/>
+                <w:sz w:val="20"/>
+              </w:rPr>
+              <w:t>)</w:t>
             </w:r>
           </w:p>
         </w:tc>
@@ -7515,7 +7792,21 @@
                 <w:sz w:val="20"/>
                 <w:szCs w:val="20"/>
               </w:rPr>
-              <w:t>Donnée accédée par  plusieurs tâches</w:t>
+              <w:t xml:space="preserve">Donnée accédée </w:t>
+            </w:r>
+            <w:r>
+              <w:rPr>
+                <w:sz w:val="20"/>
+                <w:szCs w:val="20"/>
+              </w:rPr>
+              <w:t>par plusieurs</w:t>
+            </w:r>
+            <w:r>
+              <w:rPr>
+                <w:sz w:val="20"/>
+                <w:szCs w:val="20"/>
+              </w:rPr>
+              <w:t xml:space="preserve"> tâches</w:t>
             </w:r>
           </w:p>
         </w:tc>
@@ -7636,7 +7927,21 @@
                 <w:sz w:val="20"/>
                 <w:szCs w:val="20"/>
               </w:rPr>
-              <w:t>Donnée accédée par  plusieurs tâches</w:t>
+              <w:t xml:space="preserve">Donnée accédée </w:t>
+            </w:r>
+            <w:r>
+              <w:rPr>
+                <w:sz w:val="20"/>
+                <w:szCs w:val="20"/>
+              </w:rPr>
+              <w:t>par plusieurs</w:t>
+            </w:r>
+            <w:r>
+              <w:rPr>
+                <w:sz w:val="20"/>
+                <w:szCs w:val="20"/>
+              </w:rPr>
+              <w:t xml:space="preserve"> tâches</w:t>
             </w:r>
           </w:p>
         </w:tc>
@@ -7734,7 +8039,21 @@
                 <w:sz w:val="20"/>
                 <w:szCs w:val="20"/>
               </w:rPr>
-              <w:t>Donnée accédée par  plusieurs tâches</w:t>
+              <w:t xml:space="preserve">Donnée accédée </w:t>
+            </w:r>
+            <w:r>
+              <w:rPr>
+                <w:sz w:val="20"/>
+                <w:szCs w:val="20"/>
+              </w:rPr>
+              <w:t>par plusieurs</w:t>
+            </w:r>
+            <w:r>
+              <w:rPr>
+                <w:sz w:val="20"/>
+                <w:szCs w:val="20"/>
+              </w:rPr>
+              <w:t xml:space="preserve"> tâches</w:t>
             </w:r>
           </w:p>
         </w:tc>
@@ -7833,7 +8152,21 @@
                 <w:sz w:val="20"/>
                 <w:szCs w:val="20"/>
               </w:rPr>
-              <w:t>Donnée accédée par  plusieurs tâches</w:t>
+              <w:t xml:space="preserve">Donnée accédée </w:t>
+            </w:r>
+            <w:r>
+              <w:rPr>
+                <w:sz w:val="20"/>
+                <w:szCs w:val="20"/>
+              </w:rPr>
+              <w:t>par plusieurs</w:t>
+            </w:r>
+            <w:r>
+              <w:rPr>
+                <w:sz w:val="20"/>
+                <w:szCs w:val="20"/>
+              </w:rPr>
+              <w:t xml:space="preserve"> tâches</w:t>
             </w:r>
           </w:p>
         </w:tc>
@@ -7864,7 +8197,6 @@
                 <w:sz w:val="20"/>
                 <w:szCs w:val="20"/>
               </w:rPr>
-              <w:lastRenderedPageBreak/>
               <w:t>Image de l’arène</w:t>
             </w:r>
           </w:p>
@@ -7932,7 +8264,21 @@
                 <w:sz w:val="20"/>
                 <w:szCs w:val="20"/>
               </w:rPr>
-              <w:t>Donnée accédée par  plusieurs tâches</w:t>
+              <w:t xml:space="preserve">Donnée accédée </w:t>
+            </w:r>
+            <w:r>
+              <w:rPr>
+                <w:sz w:val="20"/>
+                <w:szCs w:val="20"/>
+              </w:rPr>
+              <w:t>par plusieurs</w:t>
+            </w:r>
+            <w:r>
+              <w:rPr>
+                <w:sz w:val="20"/>
+                <w:szCs w:val="20"/>
+              </w:rPr>
+              <w:t xml:space="preserve"> tâches</w:t>
             </w:r>
           </w:p>
         </w:tc>
@@ -7964,6 +8310,7 @@
                 <w:sz w:val="20"/>
                 <w:szCs w:val="20"/>
               </w:rPr>
+              <w:lastRenderedPageBreak/>
               <w:t>Activation du calcul de position</w:t>
             </w:r>
           </w:p>
@@ -8031,7 +8378,21 @@
                 <w:sz w:val="20"/>
                 <w:szCs w:val="20"/>
               </w:rPr>
-              <w:t>Donnée accédée par  plusieurs tâches</w:t>
+              <w:t xml:space="preserve">Donnée accédée </w:t>
+            </w:r>
+            <w:r>
+              <w:rPr>
+                <w:sz w:val="20"/>
+                <w:szCs w:val="20"/>
+              </w:rPr>
+              <w:t>par plusieurs</w:t>
+            </w:r>
+            <w:r>
+              <w:rPr>
+                <w:sz w:val="20"/>
+                <w:szCs w:val="20"/>
+              </w:rPr>
+              <w:t xml:space="preserve"> tâches</w:t>
             </w:r>
           </w:p>
         </w:tc>
@@ -8129,7 +8490,21 @@
                 <w:sz w:val="20"/>
                 <w:szCs w:val="20"/>
               </w:rPr>
-              <w:t>Donnée accédée par  plusieurs tâches</w:t>
+              <w:t xml:space="preserve">Donnée accédée </w:t>
+            </w:r>
+            <w:r>
+              <w:rPr>
+                <w:sz w:val="20"/>
+                <w:szCs w:val="20"/>
+              </w:rPr>
+              <w:t>par plusieurs</w:t>
+            </w:r>
+            <w:r>
+              <w:rPr>
+                <w:sz w:val="20"/>
+                <w:szCs w:val="20"/>
+              </w:rPr>
+              <w:t xml:space="preserve"> tâches</w:t>
             </w:r>
           </w:p>
         </w:tc>
@@ -8179,6 +8554,7 @@
               </w:rPr>
             </w:pPr>
             <w:proofErr w:type="spellStart"/>
+            <w:proofErr w:type="gramStart"/>
             <w:r>
               <w:rPr>
                 <w:sz w:val="20"/>
@@ -8187,6 +8563,7 @@
               <w:t>messageQueue</w:t>
             </w:r>
             <w:proofErr w:type="spellEnd"/>
+            <w:proofErr w:type="gramEnd"/>
           </w:p>
         </w:tc>
         <w:tc>
@@ -8277,6 +8654,7 @@
               </w:rPr>
             </w:pPr>
             <w:proofErr w:type="spellStart"/>
+            <w:proofErr w:type="gramStart"/>
             <w:r>
               <w:rPr>
                 <w:sz w:val="20"/>
@@ -8285,6 +8663,7 @@
               <w:t>messageQueue</w:t>
             </w:r>
             <w:proofErr w:type="spellEnd"/>
+            <w:proofErr w:type="gramEnd"/>
           </w:p>
         </w:tc>
         <w:tc>
@@ -8380,6 +8759,7 @@
               </w:rPr>
             </w:pPr>
             <w:proofErr w:type="spellStart"/>
+            <w:proofErr w:type="gramStart"/>
             <w:r>
               <w:rPr>
                 <w:rFonts w:eastAsia="Arial" w:cs="Arial"/>
@@ -8390,6 +8770,7 @@
               <w:t>messageQueue</w:t>
             </w:r>
             <w:proofErr w:type="spellEnd"/>
+            <w:proofErr w:type="gramEnd"/>
           </w:p>
         </w:tc>
         <w:tc>
@@ -8495,6 +8876,7 @@
               </w:rPr>
             </w:pPr>
             <w:proofErr w:type="spellStart"/>
+            <w:proofErr w:type="gramStart"/>
             <w:r>
               <w:rPr>
                 <w:sz w:val="20"/>
@@ -8503,6 +8885,7 @@
               <w:t>messageQueue</w:t>
             </w:r>
             <w:proofErr w:type="spellEnd"/>
+            <w:proofErr w:type="gramEnd"/>
           </w:p>
         </w:tc>
         <w:tc>
@@ -8598,6 +8981,7 @@
               </w:rPr>
             </w:pPr>
             <w:proofErr w:type="spellStart"/>
+            <w:proofErr w:type="gramStart"/>
             <w:r>
               <w:rPr>
                 <w:sz w:val="20"/>
@@ -8606,6 +8990,7 @@
               <w:t>messageQueue</w:t>
             </w:r>
             <w:proofErr w:type="spellEnd"/>
+            <w:proofErr w:type="gramEnd"/>
           </w:p>
         </w:tc>
         <w:tc>
@@ -8700,6 +9085,7 @@
               </w:rPr>
             </w:pPr>
             <w:proofErr w:type="spellStart"/>
+            <w:proofErr w:type="gramStart"/>
             <w:r>
               <w:rPr>
                 <w:sz w:val="20"/>
@@ -8708,6 +9094,7 @@
               <w:t>messageQueue</w:t>
             </w:r>
             <w:proofErr w:type="spellEnd"/>
+            <w:proofErr w:type="gramEnd"/>
           </w:p>
         </w:tc>
         <w:tc>
@@ -9793,30 +10180,6 @@
         <w:jc w:val="both"/>
         <w:rPr>
           <w:rFonts w:cs="Arial"/>
-        </w:rPr>
-      </w:pPr>
-    </w:p>
-    <w:p>
-      <w:pPr>
-        <w:jc w:val="both"/>
-        <w:rPr>
-          <w:rFonts w:cs="Arial"/>
-        </w:rPr>
-      </w:pPr>
-    </w:p>
-    <w:p>
-      <w:pPr>
-        <w:jc w:val="both"/>
-        <w:rPr>
-          <w:rFonts w:cs="Arial"/>
-        </w:rPr>
-      </w:pPr>
-    </w:p>
-    <w:p>
-      <w:pPr>
-        <w:jc w:val="both"/>
-        <w:rPr>
-          <w:rFonts w:cs="Arial"/>
           <w:u w:val="single"/>
         </w:rPr>
       </w:pPr>
@@ -9852,7 +10215,7 @@
           <w:szCs w:val="24"/>
         </w:rPr>
         <w:drawing>
-          <wp:anchor distT="0" distB="0" distL="114300" distR="114300" simplePos="0" relativeHeight="251663360" behindDoc="0" locked="0" layoutInCell="1" allowOverlap="1" wp14:anchorId="40E1DB12" wp14:editId="1E2BA822">
+          <wp:anchor distT="0" distB="0" distL="114300" distR="114300" simplePos="0" relativeHeight="251663360" behindDoc="0" locked="0" layoutInCell="1" allowOverlap="1" wp14:anchorId="40E1DB12" wp14:editId="760C2827">
             <wp:simplePos x="0" y="0"/>
             <wp:positionH relativeFrom="margin">
               <wp:align>left</wp:align>
@@ -9885,7 +10248,7 @@
                     </pic:cNvPicPr>
                   </pic:nvPicPr>
                   <pic:blipFill>
-                    <a:blip r:embed="rId12">
+                    <a:blip r:embed="rId15">
                       <a:extLst>
                         <a:ext uri="{28A0092B-C50C-407E-A947-70E740481C1C}">
                           <a14:useLocalDpi xmlns:a14="http://schemas.microsoft.com/office/drawing/2010/main" val="0"/>
@@ -9985,6 +10348,15 @@
           <w:szCs w:val="24"/>
         </w:rPr>
       </w:pPr>
+    </w:p>
+    <w:p>
+      <w:pPr>
+        <w:jc w:val="both"/>
+        <w:rPr>
+          <w:rFonts w:eastAsia="Arial" w:cs="Arial"/>
+          <w:color w:val="000000" w:themeColor="text1"/>
+        </w:rPr>
+      </w:pPr>
       <w:r>
         <w:rPr>
           <w:rFonts w:ascii="Times New Roman" w:eastAsia="Times New Roman" w:hAnsi="Times New Roman"/>
@@ -9992,22 +10364,22 @@
           <w:szCs w:val="24"/>
         </w:rPr>
         <w:drawing>
-          <wp:anchor distT="0" distB="0" distL="114300" distR="114300" simplePos="0" relativeHeight="251664384" behindDoc="0" locked="0" layoutInCell="1" allowOverlap="1" wp14:anchorId="572A35AF" wp14:editId="094EF51F">
+          <wp:anchor distT="0" distB="0" distL="114300" distR="114300" simplePos="0" relativeHeight="251664384" behindDoc="0" locked="0" layoutInCell="1" allowOverlap="1" wp14:anchorId="572A35AF" wp14:editId="78B0BCB9">
             <wp:simplePos x="0" y="0"/>
             <wp:positionH relativeFrom="page">
-              <wp:align>center</wp:align>
+              <wp:posOffset>1733550</wp:posOffset>
             </wp:positionH>
             <wp:positionV relativeFrom="paragraph">
-              <wp:posOffset>191770</wp:posOffset>
+              <wp:posOffset>82550</wp:posOffset>
             </wp:positionV>
-            <wp:extent cx="4502150" cy="5851525"/>
-            <wp:effectExtent l="0" t="0" r="0" b="0"/>
+            <wp:extent cx="3942715" cy="5124450"/>
+            <wp:effectExtent l="0" t="0" r="635" b="0"/>
             <wp:wrapThrough wrapText="bothSides">
               <wp:wrapPolygon edited="0">
                 <wp:start x="0" y="0"/>
-                <wp:lineTo x="0" y="21518"/>
-                <wp:lineTo x="21478" y="21518"/>
-                <wp:lineTo x="21478" y="0"/>
+                <wp:lineTo x="0" y="21520"/>
+                <wp:lineTo x="21499" y="21520"/>
+                <wp:lineTo x="21499" y="0"/>
                 <wp:lineTo x="0" y="0"/>
               </wp:wrapPolygon>
             </wp:wrapThrough>
@@ -10025,7 +10397,7 @@
                     </pic:cNvPicPr>
                   </pic:nvPicPr>
                   <pic:blipFill>
-                    <a:blip r:embed="rId13">
+                    <a:blip r:embed="rId16">
                       <a:extLst>
                         <a:ext uri="{28A0092B-C50C-407E-A947-70E740481C1C}">
                           <a14:useLocalDpi xmlns:a14="http://schemas.microsoft.com/office/drawing/2010/main" val="0"/>
@@ -10040,7 +10412,7 @@
                   <pic:spPr bwMode="auto">
                     <a:xfrm>
                       <a:off x="0" y="0"/>
-                      <a:ext cx="4502150" cy="5851525"/>
+                      <a:ext cx="3942715" cy="5124450"/>
                     </a:xfrm>
                     <a:prstGeom prst="rect">
                       <a:avLst/>
@@ -10062,15 +10434,6 @@
           </wp:anchor>
         </w:drawing>
       </w:r>
-    </w:p>
-    <w:p>
-      <w:pPr>
-        <w:jc w:val="both"/>
-        <w:rPr>
-          <w:rFonts w:eastAsia="Arial" w:cs="Arial"/>
-          <w:color w:val="000000" w:themeColor="text1"/>
-        </w:rPr>
-      </w:pPr>
     </w:p>
     <w:p>
       <w:pPr>
@@ -10184,7 +10547,7 @@
                     </pic:cNvPicPr>
                   </pic:nvPicPr>
                   <pic:blipFill>
-                    <a:blip r:embed="rId14">
+                    <a:blip r:embed="rId17">
                       <a:extLst>
                         <a:ext uri="{28A0092B-C50C-407E-A947-70E740481C1C}">
                           <a14:useLocalDpi xmlns:a14="http://schemas.microsoft.com/office/drawing/2010/main" val="0"/>
@@ -10255,7 +10618,7 @@
                     </pic:cNvPicPr>
                   </pic:nvPicPr>
                   <pic:blipFill>
-                    <a:blip r:embed="rId15">
+                    <a:blip r:embed="rId18">
                       <a:extLst>
                         <a:ext uri="{28A0092B-C50C-407E-A947-70E740481C1C}">
                           <a14:useLocalDpi xmlns:a14="http://schemas.microsoft.com/office/drawing/2010/main" val="0"/>
@@ -10326,7 +10689,7 @@
                     </pic:cNvPicPr>
                   </pic:nvPicPr>
                   <pic:blipFill>
-                    <a:blip r:embed="rId16">
+                    <a:blip r:embed="rId19">
                       <a:extLst>
                         <a:ext uri="{28A0092B-C50C-407E-A947-70E740481C1C}">
                           <a14:useLocalDpi xmlns:a14="http://schemas.microsoft.com/office/drawing/2010/main" val="0"/>
@@ -10407,7 +10770,7 @@
                     </pic:cNvPicPr>
                   </pic:nvPicPr>
                   <pic:blipFill>
-                    <a:blip r:embed="rId17">
+                    <a:blip r:embed="rId20">
                       <a:extLst>
                         <a:ext uri="{28A0092B-C50C-407E-A947-70E740481C1C}">
                           <a14:useLocalDpi xmlns:a14="http://schemas.microsoft.com/office/drawing/2010/main" val="0"/>
@@ -10547,7 +10910,7 @@
                     </pic:cNvPicPr>
                   </pic:nvPicPr>
                   <pic:blipFill>
-                    <a:blip r:embed="rId18">
+                    <a:blip r:embed="rId21">
                       <a:extLst>
                         <a:ext uri="{28A0092B-C50C-407E-A947-70E740481C1C}">
                           <a14:useLocalDpi xmlns:a14="http://schemas.microsoft.com/office/drawing/2010/main" val="0"/>
@@ -10645,7 +11008,7 @@
                     </pic:cNvPicPr>
                   </pic:nvPicPr>
                   <pic:blipFill>
-                    <a:blip r:embed="rId19">
+                    <a:blip r:embed="rId22">
                       <a:extLst>
                         <a:ext uri="{28A0092B-C50C-407E-A947-70E740481C1C}">
                           <a14:useLocalDpi xmlns:a14="http://schemas.microsoft.com/office/drawing/2010/main" val="0"/>
@@ -10722,7 +11085,7 @@
                     </pic:cNvPicPr>
                   </pic:nvPicPr>
                   <pic:blipFill>
-                    <a:blip r:embed="rId20">
+                    <a:blip r:embed="rId23">
                       <a:extLst>
                         <a:ext uri="{28A0092B-C50C-407E-A947-70E740481C1C}">
                           <a14:useLocalDpi xmlns:a14="http://schemas.microsoft.com/office/drawing/2010/main" val="0"/>
@@ -10792,7 +11155,6 @@
           <w:noProof/>
           <w:szCs w:val="24"/>
         </w:rPr>
-        <w:lastRenderedPageBreak/>
         <w:drawing>
           <wp:anchor distT="0" distB="0" distL="114300" distR="114300" simplePos="0" relativeHeight="251672576" behindDoc="0" locked="0" layoutInCell="1" allowOverlap="1" wp14:anchorId="000FEC5E" wp14:editId="52CE9A97">
             <wp:simplePos x="0" y="0"/>
@@ -10827,7 +11189,7 @@
                     </pic:cNvPicPr>
                   </pic:nvPicPr>
                   <pic:blipFill>
-                    <a:blip r:embed="rId21">
+                    <a:blip r:embed="rId24">
                       <a:extLst>
                         <a:ext uri="{28A0092B-C50C-407E-A947-70E740481C1C}">
                           <a14:useLocalDpi xmlns:a14="http://schemas.microsoft.com/office/drawing/2010/main" val="0"/>
@@ -10906,7 +11268,6 @@
           <w:noProof/>
           <w:szCs w:val="24"/>
         </w:rPr>
-        <w:lastRenderedPageBreak/>
         <w:drawing>
           <wp:anchor distT="0" distB="0" distL="114300" distR="114300" simplePos="0" relativeHeight="251674624" behindDoc="0" locked="0" layoutInCell="1" allowOverlap="1" wp14:anchorId="03168FE9" wp14:editId="6168BB5D">
             <wp:simplePos x="0" y="0"/>
@@ -10941,7 +11302,7 @@
                     </pic:cNvPicPr>
                   </pic:nvPicPr>
                   <pic:blipFill>
-                    <a:blip r:embed="rId22">
+                    <a:blip r:embed="rId25">
                       <a:extLst>
                         <a:ext uri="{28A0092B-C50C-407E-A947-70E740481C1C}">
                           <a14:useLocalDpi xmlns:a14="http://schemas.microsoft.com/office/drawing/2010/main" val="0"/>
@@ -11157,6 +11518,7 @@
           <w:noProof/>
           <w:szCs w:val="24"/>
         </w:rPr>
+        <w:lastRenderedPageBreak/>
         <w:drawing>
           <wp:anchor distT="0" distB="0" distL="114300" distR="114300" simplePos="0" relativeHeight="251675648" behindDoc="0" locked="0" layoutInCell="1" allowOverlap="1" wp14:anchorId="24508C1A" wp14:editId="2D0ECA57">
             <wp:simplePos x="0" y="0"/>
@@ -11191,7 +11553,7 @@
                     </pic:cNvPicPr>
                   </pic:nvPicPr>
                   <pic:blipFill>
-                    <a:blip r:embed="rId23">
+                    <a:blip r:embed="rId26">
                       <a:extLst>
                         <a:ext uri="{28A0092B-C50C-407E-A947-70E740481C1C}">
                           <a14:useLocalDpi xmlns:a14="http://schemas.microsoft.com/office/drawing/2010/main" val="0"/>
@@ -11408,9 +11770,23 @@
     </w:p>
     <w:p>
       <w:pPr>
+        <w:rPr>
+          <w:rFonts w:asciiTheme="majorHAnsi" w:eastAsiaTheme="majorEastAsia" w:hAnsiTheme="majorHAnsi" w:cstheme="majorBidi"/>
+          <w:b/>
+          <w:color w:val="000000" w:themeColor="text1"/>
+          <w:sz w:val="40"/>
+          <w:szCs w:val="32"/>
+        </w:rPr>
+      </w:pPr>
+      <w:r>
+        <w:br w:type="page"/>
+      </w:r>
+    </w:p>
+    <w:p>
+      <w:pPr>
         <w:pStyle w:val="Titre1"/>
       </w:pPr>
-      <w:bookmarkStart w:id="5" w:name="_Toc165737237"/>
+      <w:bookmarkStart w:id="5" w:name="_Toc167099467"/>
       <w:r>
         <w:lastRenderedPageBreak/>
         <w:t>C</w:t>
@@ -11447,6 +11823,17 @@
           <w:color w:val="000000" w:themeColor="text1"/>
         </w:rPr>
       </w:pPr>
+    </w:p>
+    <w:p>
+      <w:pPr>
+        <w:spacing w:line="263" w:lineRule="auto"/>
+        <w:ind w:right="100" w:firstLine="720"/>
+        <w:jc w:val="both"/>
+        <w:rPr>
+          <w:rFonts w:eastAsia="Arial" w:cs="Arial"/>
+          <w:color w:val="000000" w:themeColor="text1"/>
+        </w:rPr>
+      </w:pPr>
       <w:r>
         <w:rPr>
           <w:rFonts w:eastAsia="Arial" w:cs="Arial"/>
@@ -11514,6 +11901,17 @@
     </w:p>
     <w:p>
       <w:pPr>
+        <w:spacing w:line="263" w:lineRule="auto"/>
+        <w:ind w:right="100"/>
+        <w:jc w:val="both"/>
+        <w:rPr>
+          <w:rFonts w:eastAsia="Arial" w:cs="Arial"/>
+          <w:color w:val="000000" w:themeColor="text1"/>
+        </w:rPr>
+      </w:pPr>
+    </w:p>
+    <w:p>
+      <w:pPr>
         <w:jc w:val="both"/>
         <w:rPr>
           <w:rFonts w:cs="Arial"/>
@@ -11593,47 +11991,70 @@
           <w:rFonts w:eastAsia="Arial" w:cs="Arial"/>
           <w:color w:val="000000" w:themeColor="text1"/>
         </w:rPr>
-        <w:t>s’est basé sur le traitement complet d’une tâche avant de s’occuper d</w:t>
+        <w:t xml:space="preserve">s’est </w:t>
       </w:r>
       <w:r>
         <w:rPr>
           <w:rFonts w:eastAsia="Arial" w:cs="Arial"/>
           <w:color w:val="000000" w:themeColor="text1"/>
         </w:rPr>
-        <w:t>e la suivante</w:t>
+        <w:t>basée</w:t>
       </w:r>
       <w:r>
         <w:rPr>
           <w:rFonts w:eastAsia="Arial" w:cs="Arial"/>
           <w:color w:val="000000" w:themeColor="text1"/>
         </w:rPr>
-        <w:t xml:space="preserve">. </w:t>
-      </w:r>
-    </w:p>
-    <w:p>
-      <w:pPr>
-        <w:jc w:val="both"/>
+        <w:t xml:space="preserve"> sur le traitement complet d’une tâche avant de s’occuper d</w:t>
+      </w:r>
+      <w:r>
         <w:rPr>
           <w:rFonts w:eastAsia="Arial" w:cs="Arial"/>
           <w:color w:val="000000" w:themeColor="text1"/>
         </w:rPr>
-      </w:pPr>
-    </w:p>
-    <w:p>
-      <w:pPr>
-        <w:jc w:val="both"/>
+        <w:t>e la suivante</w:t>
+      </w:r>
+      <w:r>
         <w:rPr>
           <w:rFonts w:eastAsia="Arial" w:cs="Arial"/>
           <w:color w:val="000000" w:themeColor="text1"/>
         </w:rPr>
-      </w:pPr>
-      <w:r>
+        <w:t xml:space="preserve">. </w:t>
+      </w:r>
+    </w:p>
+    <w:p>
+      <w:pPr>
+        <w:jc w:val="both"/>
         <w:rPr>
           <w:rFonts w:eastAsia="Arial" w:cs="Arial"/>
           <w:color w:val="000000" w:themeColor="text1"/>
         </w:rPr>
+      </w:pPr>
+    </w:p>
+    <w:p>
+      <w:pPr>
+        <w:jc w:val="both"/>
+        <w:rPr>
+          <w:rFonts w:eastAsia="Arial" w:cs="Arial"/>
+          <w:color w:val="000000" w:themeColor="text1"/>
+        </w:rPr>
+      </w:pPr>
+      <w:r>
+        <w:rPr>
+          <w:rFonts w:eastAsia="Arial" w:cs="Arial"/>
+          <w:color w:val="000000" w:themeColor="text1"/>
+        </w:rPr>
         <w:t>L’intérêt est ici de pouvoir compléter la seconde partie du cycle en V (production et validation) pour chaque tâche.</w:t>
       </w:r>
+    </w:p>
+    <w:p>
+      <w:pPr>
+        <w:jc w:val="both"/>
+        <w:rPr>
+          <w:rFonts w:eastAsia="Arial" w:cs="Arial"/>
+          <w:color w:val="000000" w:themeColor="text1"/>
+        </w:rPr>
+      </w:pPr>
     </w:p>
     <w:p>
       <w:pPr>
@@ -11690,7 +12111,7 @@
                     <pic:cNvPicPr/>
                   </pic:nvPicPr>
                   <pic:blipFill>
-                    <a:blip r:embed="rId24" cstate="print">
+                    <a:blip r:embed="rId27" cstate="print">
                       <a:extLst>
                         <a:ext uri="{28A0092B-C50C-407E-A947-70E740481C1C}">
                           <a14:useLocalDpi xmlns:a14="http://schemas.microsoft.com/office/drawing/2010/main" val="0"/>
@@ -11928,6 +12349,7 @@
         <w:rPr>
           <w:rFonts w:cs="Arial"/>
         </w:rPr>
+        <w:lastRenderedPageBreak/>
         <w:t>Cette stratégie est également pertinente lorsqu’elle est couplée avec l’utilisation de git. Il est ainsi possible de sauvegarder une version du code pour chaque tâche complètement finalisée.</w:t>
       </w:r>
     </w:p>
@@ -11950,7 +12372,31 @@
         <w:rPr>
           <w:rFonts w:cs="Arial"/>
         </w:rPr>
-        <w:t>Au niveau de notre gestion personnelle, nous avons trouvé judicieux d’avancer le travail de programmation sur notre temps libre pour consacrer la majorité de nos séances avec matériel aux tests et validation.</w:t>
+        <w:t>Au niveau de notre gestion personnelle, nous avons trouvé judicieux d’avancer le travail de programmation sur notre temps libre pour consacrer la majorité de nos séances avec matériel</w:t>
+      </w:r>
+      <w:r>
+        <w:rPr>
+          <w:rFonts w:cs="Arial"/>
+        </w:rPr>
+        <w:t>,</w:t>
+      </w:r>
+      <w:r>
+        <w:rPr>
+          <w:rFonts w:cs="Arial"/>
+        </w:rPr>
+        <w:t xml:space="preserve"> aux tests et validation</w:t>
+      </w:r>
+      <w:r>
+        <w:rPr>
+          <w:rFonts w:cs="Arial"/>
+        </w:rPr>
+        <w:t>s</w:t>
+      </w:r>
+      <w:r>
+        <w:rPr>
+          <w:rFonts w:cs="Arial"/>
+        </w:rPr>
+        <w:t>.</w:t>
       </w:r>
     </w:p>
     <w:p>
@@ -11964,108 +12410,158 @@
         <w:rPr>
           <w:rFonts w:cs="Arial"/>
         </w:rPr>
+        <w:t xml:space="preserve">Nous avons principalement avancé de pairs pour coller à notre stratégie de codage. </w:t>
+      </w:r>
+    </w:p>
+    <w:p>
+      <w:pPr>
+        <w:jc w:val="both"/>
+        <w:rPr>
+          <w:rFonts w:cs="Arial"/>
+        </w:rPr>
+      </w:pPr>
+    </w:p>
+    <w:p>
+      <w:pPr>
+        <w:jc w:val="both"/>
+        <w:rPr>
+          <w:rFonts w:cs="Arial"/>
+        </w:rPr>
+      </w:pPr>
+      <w:r>
+        <w:rPr>
+          <w:rFonts w:cs="Arial"/>
+        </w:rPr>
+        <w:t xml:space="preserve">Nous avons cependant pu </w:t>
+      </w:r>
+      <w:r>
+        <w:rPr>
+          <w:rFonts w:cs="Arial"/>
+        </w:rPr>
+        <w:t>nous distinguer lorsque le codage d’une tâche fut terminé. À ce moment, l’un d’entre nous a pu s’occuper de la validation de la tâche achevée, permettant au second de commencer la programmation de la tâche suivante. Ce petit gain de temps fut nécessaire compte tenu des délais que nous avions.</w:t>
+      </w:r>
+    </w:p>
+    <w:p>
+      <w:pPr>
+        <w:jc w:val="both"/>
+        <w:rPr>
+          <w:rFonts w:cs="Arial"/>
+        </w:rPr>
+      </w:pPr>
+    </w:p>
+    <w:p>
+      <w:pPr>
+        <w:jc w:val="both"/>
+        <w:rPr>
+          <w:rFonts w:cs="Arial"/>
+        </w:rPr>
+      </w:pPr>
+      <w:r>
+        <w:rPr>
+          <w:rFonts w:cs="Arial"/>
+        </w:rPr>
+        <w:t xml:space="preserve">Il nous est tout de même </w:t>
+      </w:r>
+      <w:r>
+        <w:rPr>
+          <w:rFonts w:cs="Arial"/>
+        </w:rPr>
+        <w:t>arrivé</w:t>
+      </w:r>
+      <w:r>
+        <w:rPr>
+          <w:rFonts w:cs="Arial"/>
+        </w:rPr>
+        <w:t xml:space="preserve"> de devoir nous </w:t>
+      </w:r>
+      <w:r>
+        <w:rPr>
+          <w:rFonts w:cs="Arial"/>
+        </w:rPr>
+        <w:t>resynchroniser</w:t>
+      </w:r>
+      <w:r>
+        <w:rPr>
+          <w:rFonts w:cs="Arial"/>
+        </w:rPr>
+        <w:t xml:space="preserve"> sur la même tâche lorsque les tests</w:t>
+      </w:r>
+      <w:r>
+        <w:rPr>
+          <w:rFonts w:cs="Arial"/>
+        </w:rPr>
+        <w:t xml:space="preserve"> de celles-ci</w:t>
+      </w:r>
+      <w:r>
+        <w:rPr>
+          <w:rFonts w:cs="Arial"/>
+        </w:rPr>
+        <w:t xml:space="preserve"> n’étaient pas concluants. </w:t>
+      </w:r>
+    </w:p>
+    <w:p>
+      <w:pPr>
+        <w:jc w:val="both"/>
+        <w:rPr>
+          <w:rFonts w:cs="Arial"/>
+        </w:rPr>
+      </w:pPr>
+    </w:p>
+    <w:p>
+      <w:pPr>
+        <w:jc w:val="both"/>
+        <w:rPr>
+          <w:rFonts w:cs="Arial"/>
+        </w:rPr>
+      </w:pPr>
+      <w:r>
+        <w:rPr>
+          <w:rFonts w:cs="Arial"/>
+        </w:rPr>
+        <w:t xml:space="preserve">L’avance de phase gagnée en divisant notre travail ne devait pas aller à l’encontre du principe de validation des tâches les unes à la suite des autres que nous avions </w:t>
+      </w:r>
+      <w:r>
+        <w:rPr>
+          <w:rFonts w:cs="Arial"/>
+        </w:rPr>
+        <w:t>fixée</w:t>
+      </w:r>
+      <w:r>
+        <w:rPr>
+          <w:rFonts w:cs="Arial"/>
+        </w:rPr>
+        <w:t>.</w:t>
+      </w:r>
+    </w:p>
+    <w:p>
+      <w:pPr>
+        <w:jc w:val="both"/>
+        <w:rPr>
+          <w:rFonts w:cs="Arial"/>
+        </w:rPr>
+      </w:pPr>
+    </w:p>
+    <w:p>
+      <w:pPr>
+        <w:rPr>
+          <w:rFonts w:asciiTheme="majorHAnsi" w:eastAsiaTheme="majorEastAsia" w:hAnsiTheme="majorHAnsi" w:cstheme="majorBidi"/>
+          <w:b/>
+          <w:color w:val="000000" w:themeColor="text1"/>
+          <w:sz w:val="40"/>
+          <w:szCs w:val="32"/>
+        </w:rPr>
+      </w:pPr>
+      <w:r>
+        <w:br w:type="page"/>
+      </w:r>
+    </w:p>
+    <w:p>
+      <w:pPr>
+        <w:pStyle w:val="Titre1"/>
+      </w:pPr>
+      <w:bookmarkStart w:id="6" w:name="_Toc167099468"/>
+      <w:r>
         <w:lastRenderedPageBreak/>
-        <w:t xml:space="preserve">Nous avons principalement avancé de pairs pour coller à notre stratégie de codage. </w:t>
-      </w:r>
-    </w:p>
-    <w:p>
-      <w:pPr>
-        <w:jc w:val="both"/>
-        <w:rPr>
-          <w:rFonts w:cs="Arial"/>
-        </w:rPr>
-      </w:pPr>
-    </w:p>
-    <w:p>
-      <w:pPr>
-        <w:jc w:val="both"/>
-        <w:rPr>
-          <w:rFonts w:cs="Arial"/>
-        </w:rPr>
-      </w:pPr>
-      <w:r>
-        <w:rPr>
-          <w:rFonts w:cs="Arial"/>
-        </w:rPr>
-        <w:t xml:space="preserve">Nous avons cependant pu </w:t>
-      </w:r>
-      <w:r>
-        <w:rPr>
-          <w:rFonts w:cs="Arial"/>
-        </w:rPr>
-        <w:t>nous distinguer lorsque le codage d’une tâche fut terminé. À ce moment, l’un d’entre nous a pu s’occuper de la validation de la tâche achevée, permettant au second de commencer la programmation de la tâche suivante. Ce petit gain de temps fut nécessaire compte tenu des délais que nous avions.</w:t>
-      </w:r>
-    </w:p>
-    <w:p>
-      <w:pPr>
-        <w:jc w:val="both"/>
-        <w:rPr>
-          <w:rFonts w:cs="Arial"/>
-        </w:rPr>
-      </w:pPr>
-    </w:p>
-    <w:p>
-      <w:pPr>
-        <w:jc w:val="both"/>
-        <w:rPr>
-          <w:rFonts w:cs="Arial"/>
-        </w:rPr>
-      </w:pPr>
-      <w:r>
-        <w:rPr>
-          <w:rFonts w:cs="Arial"/>
-        </w:rPr>
-        <w:t>Il nous est tout de même arrivés de devoir nous re synchroniser sur la même tâche lorsque les tests</w:t>
-      </w:r>
-      <w:r>
-        <w:rPr>
-          <w:rFonts w:cs="Arial"/>
-        </w:rPr>
-        <w:t xml:space="preserve"> de celles-ci</w:t>
-      </w:r>
-      <w:r>
-        <w:rPr>
-          <w:rFonts w:cs="Arial"/>
-        </w:rPr>
-        <w:t xml:space="preserve"> n’étaient pas concluants. </w:t>
-      </w:r>
-    </w:p>
-    <w:p>
-      <w:pPr>
-        <w:jc w:val="both"/>
-        <w:rPr>
-          <w:rFonts w:cs="Arial"/>
-        </w:rPr>
-      </w:pPr>
-    </w:p>
-    <w:p>
-      <w:pPr>
-        <w:jc w:val="both"/>
-        <w:rPr>
-          <w:rFonts w:cs="Arial"/>
-        </w:rPr>
-      </w:pPr>
-      <w:r>
-        <w:rPr>
-          <w:rFonts w:cs="Arial"/>
-        </w:rPr>
-        <w:t>L’avance de phase gagnée en divisant notre travail ne devait pas aller à l’encontre du principe de validation des tâches les unes à la suite des autres que nous avions fixé.</w:t>
-      </w:r>
-    </w:p>
-    <w:p>
-      <w:pPr>
-        <w:jc w:val="both"/>
-        <w:rPr>
-          <w:rFonts w:cs="Arial"/>
-        </w:rPr>
-      </w:pPr>
-    </w:p>
-    <w:p>
-      <w:pPr>
-        <w:pStyle w:val="Titre1"/>
-      </w:pPr>
-      <w:bookmarkStart w:id="6" w:name="_Toc165737238"/>
-      <w:r>
         <w:t>Analyse et validation d</w:t>
       </w:r>
       <w:r>
@@ -12093,19 +12589,28 @@
     <w:p>
       <w:pPr>
         <w:spacing w:line="263" w:lineRule="auto"/>
-        <w:ind w:right="100"/>
+        <w:ind w:right="100" w:firstLine="720"/>
         <w:jc w:val="both"/>
         <w:rPr>
           <w:rFonts w:eastAsia="Arial" w:cs="Arial"/>
           <w:color w:val="000000" w:themeColor="text1"/>
         </w:rPr>
       </w:pPr>
+      <w:proofErr w:type="gramStart"/>
       <w:r>
         <w:rPr>
           <w:rFonts w:eastAsia="Arial" w:cs="Arial"/>
           <w:color w:val="000000" w:themeColor="text1"/>
         </w:rPr>
-        <w:t xml:space="preserve">Suite au développement du superviseur, nous avons pu répondre </w:t>
+        <w:t>Suite au</w:t>
+      </w:r>
+      <w:proofErr w:type="gramEnd"/>
+      <w:r>
+        <w:rPr>
+          <w:rFonts w:eastAsia="Arial" w:cs="Arial"/>
+          <w:color w:val="000000" w:themeColor="text1"/>
+        </w:rPr>
+        <w:t xml:space="preserve"> développement du superviseur, nous avons pu répondre </w:t>
       </w:r>
       <w:r>
         <w:rPr>
@@ -12837,10 +13342,25 @@
     </w:p>
     <w:p>
       <w:pPr>
+        <w:rPr>
+          <w:rFonts w:asciiTheme="majorHAnsi" w:eastAsiaTheme="majorEastAsia" w:hAnsiTheme="majorHAnsi" w:cstheme="majorBidi"/>
+          <w:b/>
+          <w:color w:val="000000" w:themeColor="text1"/>
+          <w:sz w:val="40"/>
+          <w:szCs w:val="32"/>
+        </w:rPr>
+      </w:pPr>
+      <w:r>
+        <w:br w:type="page"/>
+      </w:r>
+    </w:p>
+    <w:p>
+      <w:pPr>
         <w:pStyle w:val="Titre1"/>
       </w:pPr>
-      <w:bookmarkStart w:id="7" w:name="_Toc165737239"/>
-      <w:r>
+      <w:bookmarkStart w:id="7" w:name="_Toc167099469"/>
+      <w:r>
+        <w:lastRenderedPageBreak/>
         <w:t>C</w:t>
       </w:r>
       <w:r>
@@ -12982,8 +13502,10 @@
       </w:r>
     </w:p>
     <w:sectPr>
+      <w:footerReference w:type="default" r:id="rId28"/>
       <w:pgSz w:w="11900" w:h="16838"/>
       <w:pgMar w:top="1417" w:right="1246" w:bottom="1440" w:left="1440" w:header="0" w:footer="0" w:gutter="0"/>
+      <w:pgNumType w:start="1"/>
       <w:cols w:space="720" w:equalWidth="0">
         <w:col w:w="9214"/>
       </w:cols>
@@ -13011,6 +13533,64 @@
 </w:endnotes>
 </file>
 
+<file path=word/footer1.xml><?xml version="1.0" encoding="utf-8"?>
+<w:ftr xmlns:wpc="http://schemas.microsoft.com/office/word/2010/wordprocessingCanvas" xmlns:cx="http://schemas.microsoft.com/office/drawing/2014/chartex" xmlns:cx1="http://schemas.microsoft.com/office/drawing/2015/9/8/chartex" xmlns:cx2="http://schemas.microsoft.com/office/drawing/2015/10/21/chartex" xmlns:cx3="http://schemas.microsoft.com/office/drawing/2016/5/9/chartex" xmlns:cx4="http://schemas.microsoft.com/office/drawing/2016/5/10/chartex" xmlns:cx5="http://schemas.microsoft.com/office/drawing/2016/5/11/chartex" xmlns:cx6="http://schemas.microsoft.com/office/drawing/2016/5/12/chartex" xmlns:cx7="http://schemas.microsoft.com/office/drawing/2016/5/13/chartex" xmlns:cx8="http://schemas.microsoft.com/office/drawing/2016/5/14/chartex" xmlns:mc="http://schemas.openxmlformats.org/markup-compatibility/2006" xmlns:aink="http://schemas.microsoft.com/office/drawing/2016/ink" xmlns:am3d="http://schemas.microsoft.com/office/drawing/2017/model3d" xmlns:o="urn:schemas-microsoft-com:office:office" xmlns:oel="http://schemas.microsoft.com/office/2019/extlst" xmlns:r="http://schemas.openxmlformats.org/officeDocument/2006/relationships" xmlns:m="http://schemas.openxmlformats.org/officeDocument/2006/math" xmlns:v="urn:schemas-microsoft-com:vml" xmlns:wp14="http://schemas.microsoft.com/office/word/2010/wordprocessingDrawing" xmlns:wp="http://schemas.openxmlformats.org/drawingml/2006/wordprocessingDrawing" xmlns:w10="urn:schemas-microsoft-com:office:word" xmlns:w="http://schemas.openxmlformats.org/wordprocessingml/2006/main" xmlns:w14="http://schemas.microsoft.com/office/word/2010/wordml" xmlns:w15="http://schemas.microsoft.com/office/word/2012/wordml" xmlns:w16cex="http://schemas.microsoft.com/office/word/2018/wordml/cex" xmlns:w16cid="http://schemas.microsoft.com/office/word/2016/wordml/cid" xmlns:w16="http://schemas.microsoft.com/office/word/2018/wordml" xmlns:w16du="http://schemas.microsoft.com/office/word/2023/wordml/word16du" xmlns:w16sdtdh="http://schemas.microsoft.com/office/word/2020/wordml/sdtdatahash" xmlns:w16se="http://schemas.microsoft.com/office/word/2015/wordml/symex" xmlns:wpg="http://schemas.microsoft.com/office/word/2010/wordprocessingGroup" xmlns:wpi="http://schemas.microsoft.com/office/word/2010/wordprocessingInk" xmlns:wne="http://schemas.microsoft.com/office/word/2006/wordml" xmlns:wps="http://schemas.microsoft.com/office/word/2010/wordprocessingShape" mc:Ignorable="w14 w15 w16se w16cid w16 w16cex w16sdtdh w16du wp14">
+  <w:p>
+    <w:pPr>
+      <w:pStyle w:val="Pieddepage"/>
+      <w:jc w:val="center"/>
+    </w:pPr>
+  </w:p>
+  <w:p>
+    <w:pPr>
+      <w:pStyle w:val="Pieddepage"/>
+    </w:pPr>
+  </w:p>
+</w:ftr>
+</file>
+
+<file path=word/footer2.xml><?xml version="1.0" encoding="utf-8"?>
+<w:ftr xmlns:wpc="http://schemas.microsoft.com/office/word/2010/wordprocessingCanvas" xmlns:cx="http://schemas.microsoft.com/office/drawing/2014/chartex" xmlns:cx1="http://schemas.microsoft.com/office/drawing/2015/9/8/chartex" xmlns:cx2="http://schemas.microsoft.com/office/drawing/2015/10/21/chartex" xmlns:cx3="http://schemas.microsoft.com/office/drawing/2016/5/9/chartex" xmlns:cx4="http://schemas.microsoft.com/office/drawing/2016/5/10/chartex" xmlns:cx5="http://schemas.microsoft.com/office/drawing/2016/5/11/chartex" xmlns:cx6="http://schemas.microsoft.com/office/drawing/2016/5/12/chartex" xmlns:cx7="http://schemas.microsoft.com/office/drawing/2016/5/13/chartex" xmlns:cx8="http://schemas.microsoft.com/office/drawing/2016/5/14/chartex" xmlns:mc="http://schemas.openxmlformats.org/markup-compatibility/2006" xmlns:aink="http://schemas.microsoft.com/office/drawing/2016/ink" xmlns:am3d="http://schemas.microsoft.com/office/drawing/2017/model3d" xmlns:o="urn:schemas-microsoft-com:office:office" xmlns:oel="http://schemas.microsoft.com/office/2019/extlst" xmlns:r="http://schemas.openxmlformats.org/officeDocument/2006/relationships" xmlns:m="http://schemas.openxmlformats.org/officeDocument/2006/math" xmlns:v="urn:schemas-microsoft-com:vml" xmlns:wp14="http://schemas.microsoft.com/office/word/2010/wordprocessingDrawing" xmlns:wp="http://schemas.openxmlformats.org/drawingml/2006/wordprocessingDrawing" xmlns:w10="urn:schemas-microsoft-com:office:word" xmlns:w="http://schemas.openxmlformats.org/wordprocessingml/2006/main" xmlns:w14="http://schemas.microsoft.com/office/word/2010/wordml" xmlns:w15="http://schemas.microsoft.com/office/word/2012/wordml" xmlns:w16cex="http://schemas.microsoft.com/office/word/2018/wordml/cex" xmlns:w16cid="http://schemas.microsoft.com/office/word/2016/wordml/cid" xmlns:w16="http://schemas.microsoft.com/office/word/2018/wordml" xmlns:w16du="http://schemas.microsoft.com/office/word/2023/wordml/word16du" xmlns:w16sdtdh="http://schemas.microsoft.com/office/word/2020/wordml/sdtdatahash" xmlns:w16se="http://schemas.microsoft.com/office/word/2015/wordml/symex" xmlns:wpg="http://schemas.microsoft.com/office/word/2010/wordprocessingGroup" xmlns:wpi="http://schemas.microsoft.com/office/word/2010/wordprocessingInk" xmlns:wne="http://schemas.microsoft.com/office/word/2006/wordml" xmlns:wps="http://schemas.microsoft.com/office/word/2010/wordprocessingShape" mc:Ignorable="w14 w15 w16se w16cid w16 w16cex w16sdtdh w16du wp14">
+  <w:sdt>
+    <w:sdtPr>
+      <w:id w:val="-1445305759"/>
+      <w:docPartObj>
+        <w:docPartGallery w:val="Page Numbers (Bottom of Page)"/>
+        <w:docPartUnique/>
+      </w:docPartObj>
+    </w:sdtPr>
+    <w:sdtContent>
+      <w:p>
+        <w:pPr>
+          <w:pStyle w:val="Pieddepage"/>
+          <w:jc w:val="center"/>
+        </w:pPr>
+        <w:r>
+          <w:fldChar w:fldCharType="begin"/>
+        </w:r>
+        <w:r>
+          <w:instrText>PAGE   \* MERGEFORMAT</w:instrText>
+        </w:r>
+        <w:r>
+          <w:fldChar w:fldCharType="separate"/>
+        </w:r>
+        <w:r>
+          <w:t>2</w:t>
+        </w:r>
+        <w:r>
+          <w:fldChar w:fldCharType="end"/>
+        </w:r>
+      </w:p>
+    </w:sdtContent>
+  </w:sdt>
+  <w:p>
+    <w:pPr>
+      <w:pStyle w:val="Pieddepage"/>
+    </w:pPr>
+  </w:p>
+</w:ftr>
+</file>
+
 <file path=word/footnotes.xml><?xml version="1.0" encoding="utf-8"?>
 <w:footnotes xmlns:wpc="http://schemas.microsoft.com/office/word/2010/wordprocessingCanvas" xmlns:cx="http://schemas.microsoft.com/office/drawing/2014/chartex" xmlns:cx1="http://schemas.microsoft.com/office/drawing/2015/9/8/chartex" xmlns:cx2="http://schemas.microsoft.com/office/drawing/2015/10/21/chartex" xmlns:cx3="http://schemas.microsoft.com/office/drawing/2016/5/9/chartex" xmlns:cx4="http://schemas.microsoft.com/office/drawing/2016/5/10/chartex" xmlns:cx5="http://schemas.microsoft.com/office/drawing/2016/5/11/chartex" xmlns:cx6="http://schemas.microsoft.com/office/drawing/2016/5/12/chartex" xmlns:cx7="http://schemas.microsoft.com/office/drawing/2016/5/13/chartex" xmlns:cx8="http://schemas.microsoft.com/office/drawing/2016/5/14/chartex" xmlns:mc="http://schemas.openxmlformats.org/markup-compatibility/2006" xmlns:aink="http://schemas.microsoft.com/office/drawing/2016/ink" xmlns:am3d="http://schemas.microsoft.com/office/drawing/2017/model3d" xmlns:o="urn:schemas-microsoft-com:office:office" xmlns:oel="http://schemas.microsoft.com/office/2019/extlst" xmlns:r="http://schemas.openxmlformats.org/officeDocument/2006/relationships" xmlns:m="http://schemas.openxmlformats.org/officeDocument/2006/math" xmlns:v="urn:schemas-microsoft-com:vml" xmlns:wp14="http://schemas.microsoft.com/office/word/2010/wordprocessingDrawing" xmlns:wp="http://schemas.openxmlformats.org/drawingml/2006/wordprocessingDrawing" xmlns:w10="urn:schemas-microsoft-com:office:word" xmlns:w="http://schemas.openxmlformats.org/wordprocessingml/2006/main" xmlns:w14="http://schemas.microsoft.com/office/word/2010/wordml" xmlns:w15="http://schemas.microsoft.com/office/word/2012/wordml" xmlns:w16cex="http://schemas.microsoft.com/office/word/2018/wordml/cex" xmlns:w16cid="http://schemas.microsoft.com/office/word/2016/wordml/cid" xmlns:w16="http://schemas.microsoft.com/office/word/2018/wordml" xmlns:w16du="http://schemas.microsoft.com/office/word/2023/wordml/word16du" xmlns:w16sdtdh="http://schemas.microsoft.com/office/word/2020/wordml/sdtdatahash" xmlns:w16se="http://schemas.microsoft.com/office/word/2015/wordml/symex" xmlns:wpg="http://schemas.microsoft.com/office/word/2010/wordprocessingGroup" xmlns:wpi="http://schemas.microsoft.com/office/word/2010/wordprocessingInk" xmlns:wne="http://schemas.microsoft.com/office/word/2006/wordml" xmlns:wps="http://schemas.microsoft.com/office/word/2010/wordprocessingShape" mc:Ignorable="w14 w15 w16se w16cid w16 w16cex w16sdtdh w16du wp14">
   <w:footnote w:type="separator" w:id="-1">
@@ -13028,6 +13608,154 @@
     </w:p>
   </w:footnote>
 </w:footnotes>
+</file>
+
+<file path=word/header1.xml><?xml version="1.0" encoding="utf-8"?>
+<w:hdr xmlns:wpc="http://schemas.microsoft.com/office/word/2010/wordprocessingCanvas" xmlns:cx="http://schemas.microsoft.com/office/drawing/2014/chartex" xmlns:cx1="http://schemas.microsoft.com/office/drawing/2015/9/8/chartex" xmlns:cx2="http://schemas.microsoft.com/office/drawing/2015/10/21/chartex" xmlns:cx3="http://schemas.microsoft.com/office/drawing/2016/5/9/chartex" xmlns:cx4="http://schemas.microsoft.com/office/drawing/2016/5/10/chartex" xmlns:cx5="http://schemas.microsoft.com/office/drawing/2016/5/11/chartex" xmlns:cx6="http://schemas.microsoft.com/office/drawing/2016/5/12/chartex" xmlns:cx7="http://schemas.microsoft.com/office/drawing/2016/5/13/chartex" xmlns:cx8="http://schemas.microsoft.com/office/drawing/2016/5/14/chartex" xmlns:mc="http://schemas.openxmlformats.org/markup-compatibility/2006" xmlns:aink="http://schemas.microsoft.com/office/drawing/2016/ink" xmlns:am3d="http://schemas.microsoft.com/office/drawing/2017/model3d" xmlns:o="urn:schemas-microsoft-com:office:office" xmlns:oel="http://schemas.microsoft.com/office/2019/extlst" xmlns:r="http://schemas.openxmlformats.org/officeDocument/2006/relationships" xmlns:m="http://schemas.openxmlformats.org/officeDocument/2006/math" xmlns:v="urn:schemas-microsoft-com:vml" xmlns:wp14="http://schemas.microsoft.com/office/word/2010/wordprocessingDrawing" xmlns:wp="http://schemas.openxmlformats.org/drawingml/2006/wordprocessingDrawing" xmlns:w10="urn:schemas-microsoft-com:office:word" xmlns:w="http://schemas.openxmlformats.org/wordprocessingml/2006/main" xmlns:w14="http://schemas.microsoft.com/office/word/2010/wordml" xmlns:w15="http://schemas.microsoft.com/office/word/2012/wordml" xmlns:w16cex="http://schemas.microsoft.com/office/word/2018/wordml/cex" xmlns:w16cid="http://schemas.microsoft.com/office/word/2016/wordml/cid" xmlns:w16="http://schemas.microsoft.com/office/word/2018/wordml" xmlns:w16du="http://schemas.microsoft.com/office/word/2023/wordml/word16du" xmlns:w16sdtdh="http://schemas.microsoft.com/office/word/2020/wordml/sdtdatahash" xmlns:w16se="http://schemas.microsoft.com/office/word/2015/wordml/symex" xmlns:wpg="http://schemas.microsoft.com/office/word/2010/wordprocessingGroup" xmlns:wpi="http://schemas.microsoft.com/office/word/2010/wordprocessingInk" xmlns:wne="http://schemas.microsoft.com/office/word/2006/wordml" xmlns:wps="http://schemas.microsoft.com/office/word/2010/wordprocessingShape" mc:Ignorable="w14 w15 w16se w16cid w16 w16cex w16sdtdh w16du wp14">
+  <w:p>
+    <w:pPr>
+      <w:pStyle w:val="En-tte"/>
+    </w:pPr>
+    <w:r>
+      <w:rPr>
+        <w:noProof/>
+      </w:rPr>
+      <w:drawing>
+        <wp:anchor distT="0" distB="0" distL="114300" distR="114300" simplePos="0" relativeHeight="251659264" behindDoc="1" locked="0" layoutInCell="1" allowOverlap="1" wp14:anchorId="4A3321DC" wp14:editId="752AD280">
+          <wp:simplePos x="0" y="0"/>
+          <wp:positionH relativeFrom="margin">
+            <wp:align>left</wp:align>
+          </wp:positionH>
+          <wp:positionV relativeFrom="paragraph">
+            <wp:posOffset>94330</wp:posOffset>
+          </wp:positionV>
+          <wp:extent cx="1022985" cy="1022985"/>
+          <wp:effectExtent l="0" t="0" r="5715" b="0"/>
+          <wp:wrapTight wrapText="bothSides">
+            <wp:wrapPolygon edited="0">
+              <wp:start x="0" y="7642"/>
+              <wp:lineTo x="0" y="13676"/>
+              <wp:lineTo x="18503" y="13676"/>
+              <wp:lineTo x="19307" y="12872"/>
+              <wp:lineTo x="21318" y="9654"/>
+              <wp:lineTo x="21318" y="7642"/>
+              <wp:lineTo x="0" y="7642"/>
+            </wp:wrapPolygon>
+          </wp:wrapTight>
+          <wp:docPr id="1826894306" name="Image 4"/>
+          <wp:cNvGraphicFramePr>
+            <a:graphicFrameLocks xmlns:a="http://schemas.openxmlformats.org/drawingml/2006/main" noChangeAspect="1"/>
+          </wp:cNvGraphicFramePr>
+          <a:graphic xmlns:a="http://schemas.openxmlformats.org/drawingml/2006/main">
+            <a:graphicData uri="http://schemas.openxmlformats.org/drawingml/2006/picture">
+              <pic:pic xmlns:pic="http://schemas.openxmlformats.org/drawingml/2006/picture">
+                <pic:nvPicPr>
+                  <pic:cNvPr id="0" name="Picture 4"/>
+                  <pic:cNvPicPr>
+                    <a:picLocks noChangeAspect="1" noChangeArrowheads="1"/>
+                  </pic:cNvPicPr>
+                </pic:nvPicPr>
+                <pic:blipFill>
+                  <a:blip r:embed="rId1">
+                    <a:extLst>
+                      <a:ext uri="{28A0092B-C50C-407E-A947-70E740481C1C}">
+                        <a14:useLocalDpi xmlns:a14="http://schemas.microsoft.com/office/drawing/2010/main" val="0"/>
+                      </a:ext>
+                    </a:extLst>
+                  </a:blip>
+                  <a:srcRect/>
+                  <a:stretch>
+                    <a:fillRect/>
+                  </a:stretch>
+                </pic:blipFill>
+                <pic:spPr bwMode="auto">
+                  <a:xfrm>
+                    <a:off x="0" y="0"/>
+                    <a:ext cx="1022985" cy="1022985"/>
+                  </a:xfrm>
+                  <a:prstGeom prst="rect">
+                    <a:avLst/>
+                  </a:prstGeom>
+                  <a:noFill/>
+                  <a:ln>
+                    <a:noFill/>
+                  </a:ln>
+                </pic:spPr>
+              </pic:pic>
+            </a:graphicData>
+          </a:graphic>
+          <wp14:sizeRelH relativeFrom="margin">
+            <wp14:pctWidth>0</wp14:pctWidth>
+          </wp14:sizeRelH>
+          <wp14:sizeRelV relativeFrom="margin">
+            <wp14:pctHeight>0</wp14:pctHeight>
+          </wp14:sizeRelV>
+        </wp:anchor>
+      </w:drawing>
+    </w:r>
+    <w:r>
+      <w:rPr>
+        <w:noProof/>
+      </w:rPr>
+      <w:drawing>
+        <wp:anchor distT="0" distB="0" distL="114300" distR="114300" simplePos="0" relativeHeight="251658240" behindDoc="0" locked="0" layoutInCell="1" allowOverlap="1" wp14:anchorId="44873C71" wp14:editId="2992F669">
+          <wp:simplePos x="0" y="0"/>
+          <wp:positionH relativeFrom="column">
+            <wp:posOffset>5090615</wp:posOffset>
+          </wp:positionH>
+          <wp:positionV relativeFrom="paragraph">
+            <wp:posOffset>0</wp:posOffset>
+          </wp:positionV>
+          <wp:extent cx="1077595" cy="1077595"/>
+          <wp:effectExtent l="0" t="0" r="8255" b="0"/>
+          <wp:wrapTopAndBottom/>
+          <wp:docPr id="1279393993" name="Image 3"/>
+          <wp:cNvGraphicFramePr>
+            <a:graphicFrameLocks xmlns:a="http://schemas.openxmlformats.org/drawingml/2006/main" noChangeAspect="1"/>
+          </wp:cNvGraphicFramePr>
+          <a:graphic xmlns:a="http://schemas.openxmlformats.org/drawingml/2006/main">
+            <a:graphicData uri="http://schemas.openxmlformats.org/drawingml/2006/picture">
+              <pic:pic xmlns:pic="http://schemas.openxmlformats.org/drawingml/2006/picture">
+                <pic:nvPicPr>
+                  <pic:cNvPr id="0" name="Picture 3"/>
+                  <pic:cNvPicPr>
+                    <a:picLocks noChangeAspect="1" noChangeArrowheads="1"/>
+                  </pic:cNvPicPr>
+                </pic:nvPicPr>
+                <pic:blipFill>
+                  <a:blip r:embed="rId2">
+                    <a:extLst>
+                      <a:ext uri="{28A0092B-C50C-407E-A947-70E740481C1C}">
+                        <a14:useLocalDpi xmlns:a14="http://schemas.microsoft.com/office/drawing/2010/main" val="0"/>
+                      </a:ext>
+                    </a:extLst>
+                  </a:blip>
+                  <a:srcRect/>
+                  <a:stretch>
+                    <a:fillRect/>
+                  </a:stretch>
+                </pic:blipFill>
+                <pic:spPr bwMode="auto">
+                  <a:xfrm>
+                    <a:off x="0" y="0"/>
+                    <a:ext cx="1077595" cy="1077595"/>
+                  </a:xfrm>
+                  <a:prstGeom prst="rect">
+                    <a:avLst/>
+                  </a:prstGeom>
+                  <a:noFill/>
+                  <a:ln>
+                    <a:noFill/>
+                  </a:ln>
+                </pic:spPr>
+              </pic:pic>
+            </a:graphicData>
+          </a:graphic>
+        </wp:anchor>
+      </w:drawing>
+    </w:r>
+  </w:p>
+</w:hdr>
 </file>
 
 <file path=word/numbering.xml><?xml version="1.0" encoding="utf-8"?>
@@ -17524,6 +18252,56 @@
       </w:tblBorders>
     </w:tblPr>
   </w:style>
+  <w:style w:type="paragraph" w:styleId="En-tte">
+    <w:name w:val="header"/>
+    <w:basedOn w:val="Normal"/>
+    <w:link w:val="En-tteCar"/>
+    <w:uiPriority w:val="99"/>
+    <w:unhideWhenUsed/>
+    <w:rsid w:val="002E374C"/>
+    <w:pPr>
+      <w:tabs>
+        <w:tab w:val="center" w:pos="4536"/>
+        <w:tab w:val="right" w:pos="9072"/>
+      </w:tabs>
+    </w:pPr>
+  </w:style>
+  <w:style w:type="character" w:customStyle="1" w:styleId="En-tteCar">
+    <w:name w:val="En-tête Car"/>
+    <w:basedOn w:val="Policepardfaut"/>
+    <w:link w:val="En-tte"/>
+    <w:uiPriority w:val="99"/>
+    <w:rsid w:val="002E374C"/>
+    <w:rPr>
+      <w:rFonts w:ascii="Arial" w:hAnsi="Arial"/>
+      <w:sz w:val="24"/>
+    </w:rPr>
+  </w:style>
+  <w:style w:type="paragraph" w:styleId="Pieddepage">
+    <w:name w:val="footer"/>
+    <w:basedOn w:val="Normal"/>
+    <w:link w:val="PieddepageCar"/>
+    <w:uiPriority w:val="99"/>
+    <w:unhideWhenUsed/>
+    <w:rsid w:val="002E374C"/>
+    <w:pPr>
+      <w:tabs>
+        <w:tab w:val="center" w:pos="4536"/>
+        <w:tab w:val="right" w:pos="9072"/>
+      </w:tabs>
+    </w:pPr>
+  </w:style>
+  <w:style w:type="character" w:customStyle="1" w:styleId="PieddepageCar">
+    <w:name w:val="Pied de page Car"/>
+    <w:basedOn w:val="Policepardfaut"/>
+    <w:link w:val="Pieddepage"/>
+    <w:uiPriority w:val="99"/>
+    <w:rsid w:val="002E374C"/>
+    <w:rPr>
+      <w:rFonts w:ascii="Arial" w:hAnsi="Arial"/>
+      <w:sz w:val="24"/>
+    </w:rPr>
+  </w:style>
 </w:styles>
 </file>
 
@@ -17823,16 +18601,25 @@
 </file>
 
 <file path=customXml/item1.xml><?xml version="1.0" encoding="utf-8"?>
+<b:Sources xmlns:b="http://schemas.openxmlformats.org/officeDocument/2006/bibliography" xmlns="http://schemas.openxmlformats.org/officeDocument/2006/bibliography" SelectedStyle="/APASixthEditionOfficeOnline.xsl" StyleName="APA" Version="6"/>
+</file>
+
+<file path=customXml/item2.xml><?xml version="1.0" encoding="utf-8"?>
 <p:properties xmlns:p="http://schemas.microsoft.com/office/2006/metadata/properties" xmlns:xsi="http://www.w3.org/2001/XMLSchema-instance" xmlns:pc="http://schemas.microsoft.com/office/infopath/2007/PartnerControls">
   <documentManagement/>
 </p:properties>
 </file>
 
-<file path=customXml/item2.xml><?xml version="1.0" encoding="utf-8"?>
-<b:Sources xmlns:b="http://schemas.openxmlformats.org/officeDocument/2006/bibliography" xmlns="http://schemas.openxmlformats.org/officeDocument/2006/bibliography" SelectedStyle="/APASixthEditionOfficeOnline.xsl" StyleName="APA" Version="6"/>
+<file path=customXml/item3.xml><?xml version="1.0" encoding="utf-8"?>
+<?mso-contentType ?>
+<FormTemplates xmlns="http://schemas.microsoft.com/sharepoint/v3/contenttype/forms">
+  <Display>DocumentLibraryForm</Display>
+  <Edit>DocumentLibraryForm</Edit>
+  <New>DocumentLibraryForm</New>
+</FormTemplates>
 </file>
 
-<file path=customXml/item3.xml><?xml version="1.0" encoding="utf-8"?>
+<file path=customXml/item4.xml><?xml version="1.0" encoding="utf-8"?>
 <ct:contentTypeSchema xmlns:ct="http://schemas.microsoft.com/office/2006/metadata/contentType" xmlns:ma="http://schemas.microsoft.com/office/2006/metadata/properties/metaAttributes" ct:_="" ma:_="" ma:contentTypeName="Document" ma:contentTypeID="0x010100B08D3085CA4823438E85C7C8851DB0EF" ma:contentTypeVersion="4" ma:contentTypeDescription="Crée un document." ma:contentTypeScope="" ma:versionID="f42ed331153f58e1bc4f844d46bc1fde">
   <xsd:schema xmlns:xsd="http://www.w3.org/2001/XMLSchema" xmlns:xs="http://www.w3.org/2001/XMLSchema" xmlns:p="http://schemas.microsoft.com/office/2006/metadata/properties" xmlns:ns2="57399b19-29a5-45eb-bbcf-18aabfc9b68d" targetNamespace="http://schemas.microsoft.com/office/2006/metadata/properties" ma:root="true" ma:fieldsID="56cf3770bb1dca1ee4a40f3d9c4e29b9" ns2:_="">
     <xsd:import namespace="57399b19-29a5-45eb-bbcf-18aabfc9b68d"/>
@@ -17976,16 +18763,15 @@
 </ct:contentTypeSchema>
 </file>
 
-<file path=customXml/item4.xml><?xml version="1.0" encoding="utf-8"?>
-<?mso-contentType ?>
-<FormTemplates xmlns="http://schemas.microsoft.com/sharepoint/v3/contenttype/forms">
-  <Display>DocumentLibraryForm</Display>
-  <Edit>DocumentLibraryForm</Edit>
-  <New>DocumentLibraryForm</New>
-</FormTemplates>
+<file path=customXml/itemProps1.xml><?xml version="1.0" encoding="utf-8"?>
+<ds:datastoreItem xmlns:ds="http://schemas.openxmlformats.org/officeDocument/2006/customXml" ds:itemID="{483DAD5F-DD5E-D840-82F9-41010970BD92}">
+  <ds:schemaRefs>
+    <ds:schemaRef ds:uri="http://schemas.openxmlformats.org/officeDocument/2006/bibliography"/>
+  </ds:schemaRefs>
+</ds:datastoreItem>
 </file>
 
-<file path=customXml/itemProps1.xml><?xml version="1.0" encoding="utf-8"?>
+<file path=customXml/itemProps2.xml><?xml version="1.0" encoding="utf-8"?>
 <ds:datastoreItem xmlns:ds="http://schemas.openxmlformats.org/officeDocument/2006/customXml" ds:itemID="{0A460AEE-0C68-4F18-8955-61723B2E49C5}">
   <ds:schemaRefs>
     <ds:schemaRef ds:uri="http://schemas.microsoft.com/office/2006/metadata/properties"/>
@@ -17994,15 +18780,15 @@
 </ds:datastoreItem>
 </file>
 
-<file path=customXml/itemProps2.xml><?xml version="1.0" encoding="utf-8"?>
-<ds:datastoreItem xmlns:ds="http://schemas.openxmlformats.org/officeDocument/2006/customXml" ds:itemID="{483DAD5F-DD5E-D840-82F9-41010970BD92}">
+<file path=customXml/itemProps3.xml><?xml version="1.0" encoding="utf-8"?>
+<ds:datastoreItem xmlns:ds="http://schemas.openxmlformats.org/officeDocument/2006/customXml" ds:itemID="{4705F51E-D3E2-4E37-998E-96CDCAED6515}">
   <ds:schemaRefs>
-    <ds:schemaRef ds:uri="http://schemas.openxmlformats.org/officeDocument/2006/bibliography"/>
+    <ds:schemaRef ds:uri="http://schemas.microsoft.com/sharepoint/v3/contenttype/forms"/>
   </ds:schemaRefs>
 </ds:datastoreItem>
 </file>
 
-<file path=customXml/itemProps3.xml><?xml version="1.0" encoding="utf-8"?>
+<file path=customXml/itemProps4.xml><?xml version="1.0" encoding="utf-8"?>
 <ds:datastoreItem xmlns:ds="http://schemas.openxmlformats.org/officeDocument/2006/customXml" ds:itemID="{AB7CDABA-F792-4780-A71A-44B210004C2A}">
   <ds:schemaRefs>
     <ds:schemaRef ds:uri="http://schemas.microsoft.com/office/2006/metadata/contentType"/>
@@ -18018,12 +18804,4 @@
     <ds:schemaRef ds:uri="http://schemas.microsoft.com/internal/obd"/>
   </ds:schemaRefs>
 </ds:datastoreItem>
-</file>
-
-<file path=customXml/itemProps4.xml><?xml version="1.0" encoding="utf-8"?>
-<ds:datastoreItem xmlns:ds="http://schemas.openxmlformats.org/officeDocument/2006/customXml" ds:itemID="{4705F51E-D3E2-4E37-998E-96CDCAED6515}">
-  <ds:schemaRefs>
-    <ds:schemaRef ds:uri="http://schemas.microsoft.com/sharepoint/v3/contenttype/forms"/>
-  </ds:schemaRefs>
-</ds:datastoreItem>
 </file>
</xml_diff>